<commit_message>
chore: refine project configuration and documentation
- Updated documentation and project config files: `.gitignore`, `.eslintignore`, `.prettierrc.json`, `tsconfig.json`, `vercel.json`, and `package.json` scripts
- Renamed `prettier:fix` script to `format` in `package.json` for naming consistency
- Added `.env.example` for environment variable reference
- Included new project assets: database schema overview, course syllabus (`.pdf`), and requirement analysis (`.pdf`, `.docx`)
- Added new `vercel.json` for Vercel deployment configuration
- Confirmed and retained existing `tsconfig.json` settings without changes
</commit_message>
<xml_diff>
--- a/analysis-requirements/UniMate-UMS-Requirement-Analysis.docx
+++ b/analysis-requirements/UniMate-UMS-Requirement-Analysis.docx
@@ -1,6 +1,6 @@
 
 <file path=word/document.xml><?xml version="1.0" encoding="utf-8"?>
-<w:document xmlns:mc="http://schemas.openxmlformats.org/markup-compatibility/2006" xmlns:o="urn:schemas-microsoft-com:office:office" xmlns:r="http://schemas.openxmlformats.org/officeDocument/2006/relationships" xmlns:m="http://schemas.openxmlformats.org/officeDocument/2006/math" xmlns:v="urn:schemas-microsoft-com:vml" xmlns:wp="http://schemas.openxmlformats.org/drawingml/2006/wordprocessingDrawing" xmlns:w10="urn:schemas-microsoft-com:office:word" xmlns:w="http://schemas.openxmlformats.org/wordprocessingml/2006/main" xmlns:wne="http://schemas.microsoft.com/office/word/2006/wordml" xmlns:sl="http://schemas.openxmlformats.org/schemaLibrary/2006/main" xmlns:a="http://schemas.openxmlformats.org/drawingml/2006/main" xmlns:pic="http://schemas.openxmlformats.org/drawingml/2006/picture" xmlns:c="http://schemas.openxmlformats.org/drawingml/2006/chart" xmlns:lc="http://schemas.openxmlformats.org/drawingml/2006/lockedCanvas" xmlns:dgm="http://schemas.openxmlformats.org/drawingml/2006/diagram" xmlns:wps="http://schemas.microsoft.com/office/word/2010/wordprocessingShape" xmlns:wpg="http://schemas.microsoft.com/office/word/2010/wordprocessingGroup" xmlns:w14="http://schemas.microsoft.com/office/word/2010/wordml" xmlns:w15="http://schemas.microsoft.com/office/word/2012/wordml">
+<w:document xmlns:mc="http://schemas.openxmlformats.org/markup-compatibility/2006" xmlns:o="urn:schemas-microsoft-com:office:office" xmlns:r="http://schemas.openxmlformats.org/officeDocument/2006/relationships" xmlns:m="http://schemas.openxmlformats.org/officeDocument/2006/math" xmlns:v="urn:schemas-microsoft-com:vml" xmlns:wp="http://schemas.openxmlformats.org/drawingml/2006/wordprocessingDrawing" xmlns:w10="urn:schemas-microsoft-com:office:word" xmlns:w="http://schemas.openxmlformats.org/wordprocessingml/2006/main" xmlns:wne="http://schemas.microsoft.com/office/word/2006/wordml" xmlns:sl="http://schemas.openxmlformats.org/schemaLibrary/2006/main" xmlns:a="http://schemas.openxmlformats.org/drawingml/2006/main" xmlns:pic="http://schemas.openxmlformats.org/drawingml/2006/picture" xmlns:c="http://schemas.openxmlformats.org/drawingml/2006/chart" xmlns:lc="http://schemas.openxmlformats.org/drawingml/2006/lockedCanvas" xmlns:dgm="http://schemas.openxmlformats.org/drawingml/2006/diagram" xmlns:wps="http://schemas.microsoft.com/office/word/2010/wordprocessingShape" xmlns:wpg="http://schemas.microsoft.com/office/word/2010/wordprocessingGroup" xmlns:w14="http://schemas.microsoft.com/office/word/2010/wordml" xmlns:w15="http://schemas.microsoft.com/office/word/2012/wordml" xmlns:w16="http://schemas.microsoft.com/office/word/2018/wordml" xmlns:w16cex="http://schemas.microsoft.com/office/word/2018/wordml/cex" xmlns:w16cid="http://schemas.microsoft.com/office/word/2016/wordml/cid" xmlns="http://schemas.microsoft.com/office/tasks/2019/documenttasks" xmlns:cr="http://schemas.microsoft.com/office/comments/2020/reactions">
   <w:body>
     <w:p>
       <w:pPr>
@@ -82,7 +82,7 @@
       <w:pPr>
         <w:numPr>
           <w:ilvl w:val="0"/>
-          <w:numId w:val="1"/>
+          <w:numId w:val="8"/>
         </w:numPr>
         <w:spacing w:line="240" w:lineRule="auto"/>
         <w:ind w:left="720" w:hanging="360"/>
@@ -118,7 +118,7 @@
       <w:pPr>
         <w:numPr>
           <w:ilvl w:val="1"/>
-          <w:numId w:val="1"/>
+          <w:numId w:val="8"/>
         </w:numPr>
         <w:spacing w:line="240" w:lineRule="auto"/>
         <w:ind w:left="1440" w:hanging="360"/>
@@ -143,7 +143,7 @@
       <w:pPr>
         <w:numPr>
           <w:ilvl w:val="2"/>
-          <w:numId w:val="1"/>
+          <w:numId w:val="8"/>
         </w:numPr>
         <w:spacing w:line="240" w:lineRule="auto"/>
         <w:ind w:left="2160" w:hanging="360"/>
@@ -175,7 +175,7 @@
       <w:pPr>
         <w:numPr>
           <w:ilvl w:val="3"/>
-          <w:numId w:val="1"/>
+          <w:numId w:val="8"/>
         </w:numPr>
         <w:spacing w:line="240" w:lineRule="auto"/>
         <w:ind w:left="2880" w:hanging="360"/>
@@ -191,14 +191,14 @@
           <w:szCs w:val="20"/>
           <w:rtl w:val="0"/>
         </w:rPr>
-        <w:t xml:space="preserve">Can login and logout securely.</w:t>
+        <w:t xml:space="preserve">Can log in and log out securely.</w:t>
       </w:r>
     </w:p>
     <w:p>
       <w:pPr>
         <w:numPr>
           <w:ilvl w:val="3"/>
-          <w:numId w:val="1"/>
+          <w:numId w:val="8"/>
         </w:numPr>
         <w:spacing w:line="240" w:lineRule="auto"/>
         <w:ind w:left="2880" w:hanging="360"/>
@@ -236,7 +236,7 @@
       <w:pPr>
         <w:numPr>
           <w:ilvl w:val="2"/>
-          <w:numId w:val="1"/>
+          <w:numId w:val="8"/>
         </w:numPr>
         <w:spacing w:line="240" w:lineRule="auto"/>
         <w:ind w:left="2160" w:hanging="360"/>
@@ -268,7 +268,7 @@
       <w:pPr>
         <w:numPr>
           <w:ilvl w:val="3"/>
-          <w:numId w:val="1"/>
+          <w:numId w:val="8"/>
         </w:numPr>
         <w:spacing w:line="240" w:lineRule="auto"/>
         <w:ind w:left="2880" w:hanging="360"/>
@@ -284,14 +284,14 @@
           <w:szCs w:val="20"/>
           <w:rtl w:val="0"/>
         </w:rPr>
-        <w:t xml:space="preserve">Can login and logout securely.</w:t>
+        <w:t xml:space="preserve">Can log in and log out securely.</w:t>
       </w:r>
     </w:p>
     <w:p>
       <w:pPr>
         <w:numPr>
           <w:ilvl w:val="3"/>
-          <w:numId w:val="1"/>
+          <w:numId w:val="8"/>
         </w:numPr>
         <w:spacing w:line="240" w:lineRule="auto"/>
         <w:ind w:left="2880" w:hanging="360"/>
@@ -329,7 +329,7 @@
       <w:pPr>
         <w:numPr>
           <w:ilvl w:val="2"/>
-          <w:numId w:val="1"/>
+          <w:numId w:val="8"/>
         </w:numPr>
         <w:spacing w:line="240" w:lineRule="auto"/>
         <w:ind w:left="2160" w:hanging="360"/>
@@ -361,7 +361,7 @@
       <w:pPr>
         <w:numPr>
           <w:ilvl w:val="3"/>
-          <w:numId w:val="1"/>
+          <w:numId w:val="8"/>
         </w:numPr>
         <w:spacing w:line="240" w:lineRule="auto"/>
         <w:ind w:left="2880" w:hanging="360"/>
@@ -377,14 +377,14 @@
           <w:szCs w:val="20"/>
           <w:rtl w:val="0"/>
         </w:rPr>
-        <w:t xml:space="preserve">Can login and logout securely.</w:t>
+        <w:t xml:space="preserve">Can log in and log out securely.</w:t>
       </w:r>
     </w:p>
     <w:p>
       <w:pPr>
         <w:numPr>
           <w:ilvl w:val="3"/>
-          <w:numId w:val="1"/>
+          <w:numId w:val="8"/>
         </w:numPr>
         <w:spacing w:line="240" w:lineRule="auto"/>
         <w:ind w:left="2880" w:hanging="360"/>
@@ -423,7 +423,7 @@
       <w:pPr>
         <w:numPr>
           <w:ilvl w:val="1"/>
-          <w:numId w:val="1"/>
+          <w:numId w:val="8"/>
         </w:numPr>
         <w:spacing w:line="240" w:lineRule="auto"/>
         <w:ind w:left="1440" w:hanging="360"/>
@@ -448,7 +448,7 @@
       <w:pPr>
         <w:numPr>
           <w:ilvl w:val="2"/>
-          <w:numId w:val="1"/>
+          <w:numId w:val="8"/>
         </w:numPr>
         <w:spacing w:line="240" w:lineRule="auto"/>
         <w:ind w:left="2160" w:hanging="360"/>
@@ -480,7 +480,7 @@
       <w:pPr>
         <w:numPr>
           <w:ilvl w:val="3"/>
-          <w:numId w:val="1"/>
+          <w:numId w:val="8"/>
         </w:numPr>
         <w:spacing w:line="240" w:lineRule="auto"/>
         <w:ind w:left="2880" w:hanging="360"/>
@@ -503,7 +503,7 @@
       <w:pPr>
         <w:numPr>
           <w:ilvl w:val="3"/>
-          <w:numId w:val="1"/>
+          <w:numId w:val="8"/>
         </w:numPr>
         <w:spacing w:line="240" w:lineRule="auto"/>
         <w:ind w:left="2880" w:hanging="360"/>
@@ -541,7 +541,7 @@
       <w:pPr>
         <w:numPr>
           <w:ilvl w:val="2"/>
-          <w:numId w:val="1"/>
+          <w:numId w:val="8"/>
         </w:numPr>
         <w:spacing w:line="240" w:lineRule="auto"/>
         <w:ind w:left="2160" w:hanging="360"/>
@@ -573,7 +573,7 @@
       <w:pPr>
         <w:numPr>
           <w:ilvl w:val="3"/>
-          <w:numId w:val="1"/>
+          <w:numId w:val="8"/>
         </w:numPr>
         <w:spacing w:line="240" w:lineRule="auto"/>
         <w:ind w:left="2880" w:hanging="360"/>
@@ -596,7 +596,7 @@
       <w:pPr>
         <w:numPr>
           <w:ilvl w:val="3"/>
-          <w:numId w:val="1"/>
+          <w:numId w:val="8"/>
         </w:numPr>
         <w:spacing w:line="240" w:lineRule="auto"/>
         <w:ind w:left="2880" w:hanging="360"/>
@@ -634,7 +634,7 @@
       <w:pPr>
         <w:numPr>
           <w:ilvl w:val="2"/>
-          <w:numId w:val="1"/>
+          <w:numId w:val="8"/>
         </w:numPr>
         <w:spacing w:line="240" w:lineRule="auto"/>
         <w:ind w:left="2160" w:hanging="360"/>
@@ -666,7 +666,7 @@
       <w:pPr>
         <w:numPr>
           <w:ilvl w:val="3"/>
-          <w:numId w:val="1"/>
+          <w:numId w:val="8"/>
         </w:numPr>
         <w:spacing w:line="240" w:lineRule="auto"/>
         <w:ind w:left="2880" w:hanging="360"/>
@@ -689,7 +689,7 @@
       <w:pPr>
         <w:numPr>
           <w:ilvl w:val="3"/>
-          <w:numId w:val="1"/>
+          <w:numId w:val="8"/>
         </w:numPr>
         <w:spacing w:line="240" w:lineRule="auto"/>
         <w:ind w:left="2880" w:hanging="360"/>
@@ -728,7 +728,7 @@
       <w:pPr>
         <w:numPr>
           <w:ilvl w:val="1"/>
-          <w:numId w:val="1"/>
+          <w:numId w:val="8"/>
         </w:numPr>
         <w:spacing w:line="240" w:lineRule="auto"/>
         <w:ind w:left="1440" w:hanging="360"/>
@@ -753,7 +753,7 @@
       <w:pPr>
         <w:numPr>
           <w:ilvl w:val="2"/>
-          <w:numId w:val="1"/>
+          <w:numId w:val="8"/>
         </w:numPr>
         <w:spacing w:line="240" w:lineRule="auto"/>
         <w:ind w:left="2160" w:hanging="360"/>
@@ -785,7 +785,7 @@
       <w:pPr>
         <w:numPr>
           <w:ilvl w:val="3"/>
-          <w:numId w:val="1"/>
+          <w:numId w:val="8"/>
         </w:numPr>
         <w:spacing w:line="240" w:lineRule="auto"/>
         <w:ind w:left="2880" w:hanging="360"/>
@@ -801,14 +801,14 @@
           <w:szCs w:val="20"/>
           <w:rtl w:val="0"/>
         </w:rPr>
-        <w:t xml:space="preserve">Can enroll in offered courses for a specific semester.</w:t>
+        <w:t xml:space="preserve">Can enrol in the offered courses for a specific semester.</w:t>
       </w:r>
     </w:p>
     <w:p>
       <w:pPr>
         <w:numPr>
           <w:ilvl w:val="3"/>
-          <w:numId w:val="1"/>
+          <w:numId w:val="8"/>
         </w:numPr>
         <w:spacing w:line="240" w:lineRule="auto"/>
         <w:ind w:left="2880" w:hanging="360"/>
@@ -831,7 +831,7 @@
       <w:pPr>
         <w:numPr>
           <w:ilvl w:val="3"/>
-          <w:numId w:val="1"/>
+          <w:numId w:val="8"/>
         </w:numPr>
         <w:spacing w:line="240" w:lineRule="auto"/>
         <w:ind w:left="2880" w:hanging="360"/>
@@ -854,7 +854,7 @@
       <w:pPr>
         <w:numPr>
           <w:ilvl w:val="3"/>
-          <w:numId w:val="1"/>
+          <w:numId w:val="8"/>
         </w:numPr>
         <w:spacing w:line="240" w:lineRule="auto"/>
         <w:ind w:left="2880" w:hanging="360"/>
@@ -893,7 +893,7 @@
       <w:pPr>
         <w:numPr>
           <w:ilvl w:val="2"/>
-          <w:numId w:val="1"/>
+          <w:numId w:val="8"/>
         </w:numPr>
         <w:spacing w:line="240" w:lineRule="auto"/>
         <w:ind w:left="2160" w:hanging="360"/>
@@ -925,7 +925,7 @@
       <w:pPr>
         <w:numPr>
           <w:ilvl w:val="3"/>
-          <w:numId w:val="1"/>
+          <w:numId w:val="8"/>
         </w:numPr>
         <w:spacing w:line="240" w:lineRule="auto"/>
         <w:ind w:left="2880" w:hanging="360"/>
@@ -948,7 +948,7 @@
       <w:pPr>
         <w:numPr>
           <w:ilvl w:val="3"/>
-          <w:numId w:val="1"/>
+          <w:numId w:val="8"/>
         </w:numPr>
         <w:spacing w:line="240" w:lineRule="auto"/>
         <w:ind w:left="2880" w:hanging="360"/>
@@ -987,7 +987,7 @@
       <w:pPr>
         <w:numPr>
           <w:ilvl w:val="2"/>
-          <w:numId w:val="1"/>
+          <w:numId w:val="8"/>
         </w:numPr>
         <w:spacing w:line="240" w:lineRule="auto"/>
         <w:ind w:left="2160" w:hanging="360"/>
@@ -1019,7 +1019,7 @@
       <w:pPr>
         <w:numPr>
           <w:ilvl w:val="3"/>
-          <w:numId w:val="1"/>
+          <w:numId w:val="8"/>
         </w:numPr>
         <w:spacing w:line="240" w:lineRule="auto"/>
         <w:ind w:left="2880" w:hanging="360"/>
@@ -1044,7 +1044,7 @@
       <w:pPr>
         <w:numPr>
           <w:ilvl w:val="4"/>
-          <w:numId w:val="1"/>
+          <w:numId w:val="8"/>
         </w:numPr>
         <w:spacing w:line="240" w:lineRule="auto"/>
         <w:ind w:left="3600" w:hanging="360"/>
@@ -1067,7 +1067,7 @@
       <w:pPr>
         <w:numPr>
           <w:ilvl w:val="4"/>
-          <w:numId w:val="1"/>
+          <w:numId w:val="8"/>
         </w:numPr>
         <w:spacing w:line="240" w:lineRule="auto"/>
         <w:ind w:left="3600" w:hanging="360"/>
@@ -1090,7 +1090,7 @@
       <w:pPr>
         <w:numPr>
           <w:ilvl w:val="4"/>
-          <w:numId w:val="1"/>
+          <w:numId w:val="8"/>
         </w:numPr>
         <w:spacing w:line="240" w:lineRule="auto"/>
         <w:ind w:left="3600" w:hanging="360"/>
@@ -1113,7 +1113,7 @@
       <w:pPr>
         <w:numPr>
           <w:ilvl w:val="4"/>
-          <w:numId w:val="1"/>
+          <w:numId w:val="8"/>
         </w:numPr>
         <w:spacing w:line="240" w:lineRule="auto"/>
         <w:ind w:left="3600" w:hanging="360"/>
@@ -1136,7 +1136,7 @@
       <w:pPr>
         <w:numPr>
           <w:ilvl w:val="4"/>
-          <w:numId w:val="1"/>
+          <w:numId w:val="8"/>
         </w:numPr>
         <w:spacing w:line="240" w:lineRule="auto"/>
         <w:ind w:left="3600" w:hanging="360"/>
@@ -1159,7 +1159,7 @@
       <w:pPr>
         <w:numPr>
           <w:ilvl w:val="4"/>
-          <w:numId w:val="1"/>
+          <w:numId w:val="8"/>
         </w:numPr>
         <w:spacing w:line="240" w:lineRule="auto"/>
         <w:ind w:left="3600" w:hanging="360"/>
@@ -1198,7 +1198,7 @@
       <w:pPr>
         <w:numPr>
           <w:ilvl w:val="1"/>
-          <w:numId w:val="1"/>
+          <w:numId w:val="8"/>
         </w:numPr>
         <w:spacing w:line="240" w:lineRule="auto"/>
         <w:ind w:left="1440" w:hanging="360"/>
@@ -1223,7 +1223,7 @@
       <w:pPr>
         <w:numPr>
           <w:ilvl w:val="2"/>
-          <w:numId w:val="1"/>
+          <w:numId w:val="8"/>
         </w:numPr>
         <w:spacing w:line="240" w:lineRule="auto"/>
         <w:ind w:left="2160" w:hanging="360"/>
@@ -1255,7 +1255,7 @@
       <w:pPr>
         <w:numPr>
           <w:ilvl w:val="3"/>
-          <w:numId w:val="1"/>
+          <w:numId w:val="8"/>
         </w:numPr>
         <w:spacing w:line="240" w:lineRule="auto"/>
         <w:ind w:left="2880" w:hanging="360"/>
@@ -1278,7 +1278,7 @@
       <w:pPr>
         <w:numPr>
           <w:ilvl w:val="3"/>
-          <w:numId w:val="1"/>
+          <w:numId w:val="8"/>
         </w:numPr>
         <w:spacing w:line="240" w:lineRule="auto"/>
         <w:ind w:left="2880" w:hanging="360"/>
@@ -1301,7 +1301,7 @@
       <w:pPr>
         <w:numPr>
           <w:ilvl w:val="3"/>
-          <w:numId w:val="1"/>
+          <w:numId w:val="8"/>
         </w:numPr>
         <w:spacing w:line="240" w:lineRule="auto"/>
         <w:ind w:left="2880" w:hanging="360"/>
@@ -1352,7 +1352,7 @@
       <w:pPr>
         <w:numPr>
           <w:ilvl w:val="0"/>
-          <w:numId w:val="1"/>
+          <w:numId w:val="8"/>
         </w:numPr>
         <w:ind w:left="720" w:hanging="360"/>
         <w:rPr>
@@ -1534,7 +1534,7 @@
             <w:pPr>
               <w:numPr>
                 <w:ilvl w:val="0"/>
-                <w:numId w:val="9"/>
+                <w:numId w:val="1"/>
               </w:numPr>
               <w:ind w:left="720" w:hanging="360"/>
               <w:rPr>
@@ -1556,7 +1556,7 @@
             <w:pPr>
               <w:numPr>
                 <w:ilvl w:val="0"/>
-                <w:numId w:val="9"/>
+                <w:numId w:val="1"/>
               </w:numPr>
               <w:ind w:left="720" w:hanging="360"/>
               <w:rPr>
@@ -1578,7 +1578,7 @@
             <w:pPr>
               <w:numPr>
                 <w:ilvl w:val="0"/>
-                <w:numId w:val="9"/>
+                <w:numId w:val="1"/>
               </w:numPr>
               <w:ind w:left="720" w:hanging="360"/>
               <w:rPr>
@@ -1600,7 +1600,7 @@
             <w:pPr>
               <w:numPr>
                 <w:ilvl w:val="0"/>
-                <w:numId w:val="9"/>
+                <w:numId w:val="1"/>
               </w:numPr>
               <w:ind w:left="720" w:hanging="360"/>
               <w:rPr>
@@ -1640,7 +1640,7 @@
             <w:pPr>
               <w:numPr>
                 <w:ilvl w:val="0"/>
-                <w:numId w:val="11"/>
+                <w:numId w:val="13"/>
               </w:numPr>
               <w:ind w:left="720" w:hanging="360"/>
               <w:rPr>
@@ -1662,7 +1662,7 @@
             <w:pPr>
               <w:numPr>
                 <w:ilvl w:val="0"/>
-                <w:numId w:val="11"/>
+                <w:numId w:val="13"/>
               </w:numPr>
               <w:ind w:left="720" w:hanging="360"/>
               <w:rPr>
@@ -1684,7 +1684,7 @@
             <w:pPr>
               <w:numPr>
                 <w:ilvl w:val="0"/>
-                <w:numId w:val="11"/>
+                <w:numId w:val="13"/>
               </w:numPr>
               <w:ind w:left="720" w:hanging="360"/>
               <w:rPr>
@@ -1706,7 +1706,7 @@
             <w:pPr>
               <w:numPr>
                 <w:ilvl w:val="0"/>
-                <w:numId w:val="11"/>
+                <w:numId w:val="13"/>
               </w:numPr>
               <w:ind w:left="720" w:hanging="360"/>
               <w:rPr>
@@ -1728,7 +1728,7 @@
             <w:pPr>
               <w:numPr>
                 <w:ilvl w:val="0"/>
-                <w:numId w:val="11"/>
+                <w:numId w:val="13"/>
               </w:numPr>
               <w:ind w:left="720" w:hanging="360"/>
               <w:rPr>
@@ -1862,7 +1862,7 @@
             <w:pPr>
               <w:numPr>
                 <w:ilvl w:val="0"/>
-                <w:numId w:val="7"/>
+                <w:numId w:val="5"/>
               </w:numPr>
               <w:ind w:left="720" w:hanging="360"/>
               <w:rPr>
@@ -1884,7 +1884,7 @@
             <w:pPr>
               <w:numPr>
                 <w:ilvl w:val="0"/>
-                <w:numId w:val="7"/>
+                <w:numId w:val="5"/>
               </w:numPr>
               <w:ind w:left="720" w:hanging="360"/>
               <w:rPr>
@@ -1906,7 +1906,7 @@
             <w:pPr>
               <w:numPr>
                 <w:ilvl w:val="0"/>
-                <w:numId w:val="7"/>
+                <w:numId w:val="5"/>
               </w:numPr>
               <w:ind w:left="720" w:hanging="360"/>
               <w:rPr>
@@ -1928,7 +1928,7 @@
             <w:pPr>
               <w:numPr>
                 <w:ilvl w:val="0"/>
-                <w:numId w:val="7"/>
+                <w:numId w:val="5"/>
               </w:numPr>
               <w:ind w:left="720" w:hanging="360"/>
               <w:rPr>
@@ -1968,7 +1968,7 @@
             <w:pPr>
               <w:numPr>
                 <w:ilvl w:val="0"/>
-                <w:numId w:val="8"/>
+                <w:numId w:val="6"/>
               </w:numPr>
               <w:ind w:left="720" w:hanging="360"/>
               <w:rPr>
@@ -1990,7 +1990,7 @@
             <w:pPr>
               <w:numPr>
                 <w:ilvl w:val="0"/>
-                <w:numId w:val="8"/>
+                <w:numId w:val="6"/>
               </w:numPr>
               <w:ind w:left="720" w:hanging="360"/>
               <w:rPr>
@@ -2012,7 +2012,7 @@
             <w:pPr>
               <w:numPr>
                 <w:ilvl w:val="0"/>
-                <w:numId w:val="8"/>
+                <w:numId w:val="6"/>
               </w:numPr>
               <w:ind w:left="720" w:hanging="360"/>
               <w:rPr>
@@ -2034,7 +2034,7 @@
             <w:pPr>
               <w:numPr>
                 <w:ilvl w:val="0"/>
-                <w:numId w:val="8"/>
+                <w:numId w:val="6"/>
               </w:numPr>
               <w:ind w:left="720" w:hanging="360"/>
               <w:rPr>
@@ -2056,7 +2056,7 @@
             <w:pPr>
               <w:numPr>
                 <w:ilvl w:val="0"/>
-                <w:numId w:val="8"/>
+                <w:numId w:val="6"/>
               </w:numPr>
               <w:ind w:left="720" w:hanging="360"/>
               <w:rPr>
@@ -2078,7 +2078,7 @@
             <w:pPr>
               <w:numPr>
                 <w:ilvl w:val="0"/>
-                <w:numId w:val="8"/>
+                <w:numId w:val="6"/>
               </w:numPr>
               <w:ind w:left="720" w:hanging="360"/>
               <w:rPr>
@@ -2100,7 +2100,7 @@
             <w:pPr>
               <w:numPr>
                 <w:ilvl w:val="1"/>
-                <w:numId w:val="8"/>
+                <w:numId w:val="6"/>
               </w:numPr>
               <w:ind w:left="1440" w:hanging="360"/>
               <w:rPr>
@@ -2122,7 +2122,7 @@
             <w:pPr>
               <w:numPr>
                 <w:ilvl w:val="1"/>
-                <w:numId w:val="8"/>
+                <w:numId w:val="6"/>
               </w:numPr>
               <w:ind w:left="1440" w:hanging="360"/>
               <w:rPr>
@@ -2144,7 +2144,7 @@
             <w:pPr>
               <w:numPr>
                 <w:ilvl w:val="0"/>
-                <w:numId w:val="8"/>
+                <w:numId w:val="6"/>
               </w:numPr>
               <w:ind w:left="720" w:hanging="360"/>
               <w:rPr>
@@ -2166,7 +2166,7 @@
             <w:pPr>
               <w:numPr>
                 <w:ilvl w:val="0"/>
-                <w:numId w:val="8"/>
+                <w:numId w:val="6"/>
               </w:numPr>
               <w:ind w:left="720" w:hanging="360"/>
               <w:rPr>
@@ -2188,7 +2188,7 @@
             <w:pPr>
               <w:numPr>
                 <w:ilvl w:val="0"/>
-                <w:numId w:val="8"/>
+                <w:numId w:val="6"/>
               </w:numPr>
               <w:ind w:left="720" w:hanging="360"/>
               <w:rPr>
@@ -2335,7 +2335,7 @@
             <w:pPr>
               <w:numPr>
                 <w:ilvl w:val="0"/>
-                <w:numId w:val="13"/>
+                <w:numId w:val="4"/>
               </w:numPr>
               <w:ind w:left="720" w:hanging="360"/>
               <w:rPr>
@@ -2357,7 +2357,7 @@
             <w:pPr>
               <w:numPr>
                 <w:ilvl w:val="0"/>
-                <w:numId w:val="13"/>
+                <w:numId w:val="4"/>
               </w:numPr>
               <w:ind w:left="720" w:hanging="360"/>
               <w:rPr>
@@ -2379,7 +2379,7 @@
             <w:pPr>
               <w:numPr>
                 <w:ilvl w:val="0"/>
-                <w:numId w:val="13"/>
+                <w:numId w:val="4"/>
               </w:numPr>
               <w:ind w:left="720" w:hanging="360"/>
               <w:rPr>
@@ -2401,7 +2401,7 @@
             <w:pPr>
               <w:numPr>
                 <w:ilvl w:val="0"/>
-                <w:numId w:val="13"/>
+                <w:numId w:val="4"/>
               </w:numPr>
               <w:ind w:left="720" w:hanging="360"/>
               <w:rPr>
@@ -2423,7 +2423,7 @@
             <w:pPr>
               <w:numPr>
                 <w:ilvl w:val="0"/>
-                <w:numId w:val="13"/>
+                <w:numId w:val="4"/>
               </w:numPr>
               <w:ind w:left="720" w:hanging="360"/>
               <w:rPr>
@@ -2445,7 +2445,7 @@
             <w:pPr>
               <w:numPr>
                 <w:ilvl w:val="0"/>
-                <w:numId w:val="13"/>
+                <w:numId w:val="4"/>
               </w:numPr>
               <w:ind w:left="720" w:hanging="360"/>
               <w:rPr>
@@ -2467,7 +2467,7 @@
             <w:pPr>
               <w:numPr>
                 <w:ilvl w:val="0"/>
-                <w:numId w:val="13"/>
+                <w:numId w:val="4"/>
               </w:numPr>
               <w:ind w:left="720" w:hanging="360"/>
               <w:rPr>
@@ -2489,7 +2489,7 @@
             <w:pPr>
               <w:numPr>
                 <w:ilvl w:val="0"/>
-                <w:numId w:val="13"/>
+                <w:numId w:val="4"/>
               </w:numPr>
               <w:ind w:left="720" w:hanging="360"/>
               <w:rPr>
@@ -2658,7 +2658,7 @@
               <w:widowControl w:val="0"/>
               <w:numPr>
                 <w:ilvl w:val="0"/>
-                <w:numId w:val="3"/>
+                <w:numId w:val="11"/>
               </w:numPr>
               <w:pBdr>
                 <w:top w:space="0" w:sz="0" w:val="nil"/>
@@ -2693,7 +2693,7 @@
               <w:widowControl w:val="0"/>
               <w:numPr>
                 <w:ilvl w:val="0"/>
-                <w:numId w:val="3"/>
+                <w:numId w:val="11"/>
               </w:numPr>
               <w:pBdr>
                 <w:top w:space="0" w:sz="0" w:val="nil"/>
@@ -2728,7 +2728,7 @@
               <w:widowControl w:val="0"/>
               <w:numPr>
                 <w:ilvl w:val="0"/>
-                <w:numId w:val="3"/>
+                <w:numId w:val="11"/>
               </w:numPr>
               <w:pBdr>
                 <w:top w:space="0" w:sz="0" w:val="nil"/>
@@ -2763,7 +2763,7 @@
               <w:widowControl w:val="0"/>
               <w:numPr>
                 <w:ilvl w:val="0"/>
-                <w:numId w:val="3"/>
+                <w:numId w:val="11"/>
               </w:numPr>
               <w:pBdr>
                 <w:top w:space="0" w:sz="0" w:val="nil"/>
@@ -2798,7 +2798,7 @@
               <w:widowControl w:val="0"/>
               <w:numPr>
                 <w:ilvl w:val="0"/>
-                <w:numId w:val="3"/>
+                <w:numId w:val="11"/>
               </w:numPr>
               <w:pBdr>
                 <w:top w:space="0" w:sz="0" w:val="nil"/>
@@ -2833,7 +2833,7 @@
               <w:widowControl w:val="0"/>
               <w:numPr>
                 <w:ilvl w:val="0"/>
-                <w:numId w:val="3"/>
+                <w:numId w:val="11"/>
               </w:numPr>
               <w:pBdr>
                 <w:top w:space="0" w:sz="0" w:val="nil"/>
@@ -2868,7 +2868,7 @@
               <w:widowControl w:val="0"/>
               <w:numPr>
                 <w:ilvl w:val="0"/>
-                <w:numId w:val="3"/>
+                <w:numId w:val="11"/>
               </w:numPr>
               <w:pBdr>
                 <w:top w:space="0" w:sz="0" w:val="nil"/>
@@ -2915,7 +2915,7 @@
               <w:widowControl w:val="0"/>
               <w:numPr>
                 <w:ilvl w:val="0"/>
-                <w:numId w:val="12"/>
+                <w:numId w:val="7"/>
               </w:numPr>
               <w:pBdr>
                 <w:top w:space="0" w:sz="0" w:val="nil"/>
@@ -2950,7 +2950,7 @@
               <w:widowControl w:val="0"/>
               <w:numPr>
                 <w:ilvl w:val="0"/>
-                <w:numId w:val="12"/>
+                <w:numId w:val="7"/>
               </w:numPr>
               <w:pBdr>
                 <w:top w:space="0" w:sz="0" w:val="nil"/>
@@ -2985,7 +2985,7 @@
               <w:widowControl w:val="0"/>
               <w:numPr>
                 <w:ilvl w:val="0"/>
-                <w:numId w:val="12"/>
+                <w:numId w:val="7"/>
               </w:numPr>
               <w:pBdr>
                 <w:top w:space="0" w:sz="0" w:val="nil"/>
@@ -3021,7 +3021,7 @@
               <w:widowControl w:val="0"/>
               <w:numPr>
                 <w:ilvl w:val="0"/>
-                <w:numId w:val="12"/>
+                <w:numId w:val="7"/>
               </w:numPr>
               <w:pBdr>
                 <w:top w:space="0" w:sz="0" w:val="nil"/>
@@ -3057,7 +3057,7 @@
               <w:widowControl w:val="0"/>
               <w:numPr>
                 <w:ilvl w:val="0"/>
-                <w:numId w:val="12"/>
+                <w:numId w:val="7"/>
               </w:numPr>
               <w:pBdr>
                 <w:top w:space="0" w:sz="0" w:val="nil"/>
@@ -3093,7 +3093,7 @@
               <w:widowControl w:val="0"/>
               <w:numPr>
                 <w:ilvl w:val="0"/>
-                <w:numId w:val="12"/>
+                <w:numId w:val="7"/>
               </w:numPr>
               <w:pBdr>
                 <w:top w:space="0" w:sz="0" w:val="nil"/>
@@ -3129,7 +3129,7 @@
               <w:widowControl w:val="0"/>
               <w:numPr>
                 <w:ilvl w:val="0"/>
-                <w:numId w:val="12"/>
+                <w:numId w:val="7"/>
               </w:numPr>
               <w:pBdr>
                 <w:top w:space="0" w:sz="0" w:val="nil"/>
@@ -3165,7 +3165,7 @@
               <w:widowControl w:val="0"/>
               <w:numPr>
                 <w:ilvl w:val="0"/>
-                <w:numId w:val="12"/>
+                <w:numId w:val="7"/>
               </w:numPr>
               <w:pBdr>
                 <w:top w:space="0" w:sz="0" w:val="nil"/>
@@ -3201,7 +3201,7 @@
               <w:widowControl w:val="0"/>
               <w:numPr>
                 <w:ilvl w:val="0"/>
-                <w:numId w:val="12"/>
+                <w:numId w:val="7"/>
               </w:numPr>
               <w:pBdr>
                 <w:top w:space="0" w:sz="0" w:val="nil"/>
@@ -3417,7 +3417,7 @@
             <w:pPr>
               <w:numPr>
                 <w:ilvl w:val="0"/>
-                <w:numId w:val="4"/>
+                <w:numId w:val="9"/>
               </w:numPr>
               <w:ind w:left="720" w:hanging="360"/>
               <w:rPr>
@@ -3438,7 +3438,7 @@
             <w:pPr>
               <w:numPr>
                 <w:ilvl w:val="0"/>
-                <w:numId w:val="4"/>
+                <w:numId w:val="9"/>
               </w:numPr>
               <w:ind w:left="720" w:hanging="360"/>
               <w:rPr>
@@ -3459,7 +3459,7 @@
             <w:pPr>
               <w:numPr>
                 <w:ilvl w:val="0"/>
-                <w:numId w:val="4"/>
+                <w:numId w:val="9"/>
               </w:numPr>
               <w:ind w:left="720" w:hanging="360"/>
               <w:rPr>
@@ -3480,7 +3480,7 @@
             <w:pPr>
               <w:numPr>
                 <w:ilvl w:val="0"/>
-                <w:numId w:val="4"/>
+                <w:numId w:val="9"/>
               </w:numPr>
               <w:ind w:left="720" w:hanging="360"/>
               <w:rPr>
@@ -3501,7 +3501,7 @@
             <w:pPr>
               <w:numPr>
                 <w:ilvl w:val="0"/>
-                <w:numId w:val="4"/>
+                <w:numId w:val="9"/>
               </w:numPr>
               <w:ind w:left="720" w:hanging="360"/>
               <w:rPr>
@@ -3522,7 +3522,7 @@
             <w:pPr>
               <w:numPr>
                 <w:ilvl w:val="0"/>
-                <w:numId w:val="4"/>
+                <w:numId w:val="9"/>
               </w:numPr>
               <w:ind w:left="720" w:hanging="360"/>
               <w:rPr>
@@ -3543,7 +3543,7 @@
             <w:pPr>
               <w:numPr>
                 <w:ilvl w:val="0"/>
-                <w:numId w:val="4"/>
+                <w:numId w:val="9"/>
               </w:numPr>
               <w:ind w:left="720" w:hanging="360"/>
               <w:rPr>
@@ -3564,7 +3564,7 @@
             <w:pPr>
               <w:numPr>
                 <w:ilvl w:val="0"/>
-                <w:numId w:val="4"/>
+                <w:numId w:val="9"/>
               </w:numPr>
               <w:ind w:left="720" w:hanging="360"/>
               <w:rPr>
@@ -3585,7 +3585,7 @@
             <w:pPr>
               <w:numPr>
                 <w:ilvl w:val="0"/>
-                <w:numId w:val="4"/>
+                <w:numId w:val="9"/>
               </w:numPr>
               <w:ind w:left="720" w:hanging="360"/>
               <w:rPr>
@@ -3630,7 +3630,7 @@
             <w:pPr>
               <w:numPr>
                 <w:ilvl w:val="0"/>
-                <w:numId w:val="5"/>
+                <w:numId w:val="2"/>
               </w:numPr>
               <w:ind w:left="141.73228346456682" w:hanging="141.73228346456682"/>
               <w:rPr>
@@ -3651,7 +3651,7 @@
             <w:pPr>
               <w:numPr>
                 <w:ilvl w:val="0"/>
-                <w:numId w:val="5"/>
+                <w:numId w:val="2"/>
               </w:numPr>
               <w:ind w:left="141.73228346456682" w:hanging="141.73228346456682"/>
               <w:rPr>
@@ -3672,7 +3672,7 @@
             <w:pPr>
               <w:numPr>
                 <w:ilvl w:val="0"/>
-                <w:numId w:val="5"/>
+                <w:numId w:val="2"/>
               </w:numPr>
               <w:ind w:left="141.73228346456682" w:hanging="141.73228346456682"/>
               <w:rPr>
@@ -3693,7 +3693,7 @@
             <w:pPr>
               <w:numPr>
                 <w:ilvl w:val="0"/>
-                <w:numId w:val="5"/>
+                <w:numId w:val="2"/>
               </w:numPr>
               <w:ind w:left="141.73228346456682" w:hanging="141.73228346456682"/>
               <w:rPr>
@@ -3714,7 +3714,7 @@
             <w:pPr>
               <w:numPr>
                 <w:ilvl w:val="0"/>
-                <w:numId w:val="5"/>
+                <w:numId w:val="2"/>
               </w:numPr>
               <w:ind w:left="141.73228346456682" w:hanging="141.73228346456682"/>
               <w:rPr>
@@ -3735,7 +3735,7 @@
             <w:pPr>
               <w:numPr>
                 <w:ilvl w:val="0"/>
-                <w:numId w:val="5"/>
+                <w:numId w:val="2"/>
               </w:numPr>
               <w:ind w:left="141.73228346456682" w:hanging="141.73228346456682"/>
               <w:rPr>
@@ -3756,7 +3756,7 @@
             <w:pPr>
               <w:numPr>
                 <w:ilvl w:val="0"/>
-                <w:numId w:val="5"/>
+                <w:numId w:val="2"/>
               </w:numPr>
               <w:ind w:left="141.73228346456682" w:hanging="141.73228346456682"/>
               <w:rPr>
@@ -3777,7 +3777,7 @@
             <w:pPr>
               <w:numPr>
                 <w:ilvl w:val="0"/>
-                <w:numId w:val="5"/>
+                <w:numId w:val="2"/>
               </w:numPr>
               <w:ind w:left="141.73228346456682" w:hanging="141.73228346456682"/>
               <w:rPr>
@@ -3798,7 +3798,7 @@
             <w:pPr>
               <w:numPr>
                 <w:ilvl w:val="0"/>
-                <w:numId w:val="5"/>
+                <w:numId w:val="2"/>
               </w:numPr>
               <w:ind w:left="141.73228346456682" w:hanging="141.73228346456682"/>
               <w:rPr>
@@ -3819,7 +3819,7 @@
             <w:pPr>
               <w:numPr>
                 <w:ilvl w:val="0"/>
-                <w:numId w:val="5"/>
+                <w:numId w:val="2"/>
               </w:numPr>
               <w:ind w:left="141.73228346456682" w:hanging="141.73228346456682"/>
               <w:rPr>
@@ -3840,7 +3840,7 @@
             <w:pPr>
               <w:numPr>
                 <w:ilvl w:val="0"/>
-                <w:numId w:val="5"/>
+                <w:numId w:val="2"/>
               </w:numPr>
               <w:ind w:left="141.73228346456682" w:hanging="141.73228346456682"/>
               <w:rPr>
@@ -3861,7 +3861,7 @@
             <w:pPr>
               <w:numPr>
                 <w:ilvl w:val="0"/>
-                <w:numId w:val="5"/>
+                <w:numId w:val="2"/>
               </w:numPr>
               <w:ind w:left="141.73228346456682" w:hanging="141.73228346456682"/>
               <w:rPr>
@@ -3882,7 +3882,7 @@
             <w:pPr>
               <w:numPr>
                 <w:ilvl w:val="0"/>
-                <w:numId w:val="5"/>
+                <w:numId w:val="2"/>
               </w:numPr>
               <w:ind w:left="141.73228346456682" w:hanging="141.73228346456682"/>
               <w:rPr>
@@ -3903,7 +3903,7 @@
             <w:pPr>
               <w:numPr>
                 <w:ilvl w:val="0"/>
-                <w:numId w:val="5"/>
+                <w:numId w:val="2"/>
               </w:numPr>
               <w:ind w:left="141.73228346456682" w:hanging="141.73228346456682"/>
               <w:rPr>
@@ -3924,7 +3924,7 @@
             <w:pPr>
               <w:numPr>
                 <w:ilvl w:val="0"/>
-                <w:numId w:val="5"/>
+                <w:numId w:val="2"/>
               </w:numPr>
               <w:ind w:left="141.73228346456682" w:hanging="141.73228346456682"/>
               <w:rPr>
@@ -3957,7 +3957,7 @@
             <w:pPr>
               <w:numPr>
                 <w:ilvl w:val="0"/>
-                <w:numId w:val="5"/>
+                <w:numId w:val="2"/>
               </w:numPr>
               <w:ind w:left="141.73228346456676" w:hanging="141.73228346456676"/>
               <w:rPr>
@@ -3978,7 +3978,7 @@
             <w:pPr>
               <w:numPr>
                 <w:ilvl w:val="0"/>
-                <w:numId w:val="5"/>
+                <w:numId w:val="2"/>
               </w:numPr>
               <w:ind w:left="141.73228346456676" w:hanging="141.73228346456676"/>
               <w:rPr>
@@ -3999,7 +3999,7 @@
             <w:pPr>
               <w:numPr>
                 <w:ilvl w:val="0"/>
-                <w:numId w:val="5"/>
+                <w:numId w:val="2"/>
               </w:numPr>
               <w:ind w:left="141.73228346456676" w:hanging="141.73228346456676"/>
               <w:rPr>
@@ -4020,7 +4020,7 @@
             <w:pPr>
               <w:numPr>
                 <w:ilvl w:val="0"/>
-                <w:numId w:val="5"/>
+                <w:numId w:val="2"/>
               </w:numPr>
               <w:ind w:left="141.73228346456676" w:hanging="141.73228346456676"/>
               <w:rPr>
@@ -4041,7 +4041,7 @@
             <w:pPr>
               <w:numPr>
                 <w:ilvl w:val="0"/>
-                <w:numId w:val="5"/>
+                <w:numId w:val="2"/>
               </w:numPr>
               <w:ind w:left="141.73228346456676" w:hanging="141.73228346456676"/>
               <w:rPr>
@@ -4062,7 +4062,7 @@
             <w:pPr>
               <w:numPr>
                 <w:ilvl w:val="0"/>
-                <w:numId w:val="5"/>
+                <w:numId w:val="2"/>
               </w:numPr>
               <w:ind w:left="141.73228346456676" w:hanging="141.73228346456676"/>
               <w:rPr>
@@ -4083,7 +4083,7 @@
             <w:pPr>
               <w:numPr>
                 <w:ilvl w:val="0"/>
-                <w:numId w:val="5"/>
+                <w:numId w:val="2"/>
               </w:numPr>
               <w:ind w:left="141.73228346456676" w:hanging="141.73228346456676"/>
               <w:rPr>
@@ -4104,7 +4104,7 @@
             <w:pPr>
               <w:numPr>
                 <w:ilvl w:val="0"/>
-                <w:numId w:val="5"/>
+                <w:numId w:val="2"/>
               </w:numPr>
               <w:ind w:left="141.73228346456676" w:hanging="141.73228346456676"/>
               <w:rPr>
@@ -4125,7 +4125,7 @@
             <w:pPr>
               <w:numPr>
                 <w:ilvl w:val="0"/>
-                <w:numId w:val="5"/>
+                <w:numId w:val="2"/>
               </w:numPr>
               <w:ind w:left="141.73228346456676" w:hanging="141.73228346456676"/>
               <w:rPr>
@@ -4339,7 +4339,7 @@
             <w:pPr>
               <w:numPr>
                 <w:ilvl w:val="0"/>
-                <w:numId w:val="6"/>
+                <w:numId w:val="12"/>
               </w:numPr>
               <w:ind w:left="720" w:hanging="360"/>
               <w:rPr>
@@ -4361,7 +4361,7 @@
             <w:pPr>
               <w:numPr>
                 <w:ilvl w:val="0"/>
-                <w:numId w:val="6"/>
+                <w:numId w:val="12"/>
               </w:numPr>
               <w:ind w:left="720" w:hanging="360"/>
               <w:rPr>
@@ -4383,7 +4383,7 @@
             <w:pPr>
               <w:numPr>
                 <w:ilvl w:val="0"/>
-                <w:numId w:val="6"/>
+                <w:numId w:val="12"/>
               </w:numPr>
               <w:ind w:left="720" w:hanging="360"/>
               <w:rPr>
@@ -4405,7 +4405,7 @@
             <w:pPr>
               <w:numPr>
                 <w:ilvl w:val="0"/>
-                <w:numId w:val="6"/>
+                <w:numId w:val="12"/>
               </w:numPr>
               <w:ind w:left="720" w:hanging="360"/>
               <w:rPr>
@@ -4427,7 +4427,7 @@
             <w:pPr>
               <w:numPr>
                 <w:ilvl w:val="1"/>
-                <w:numId w:val="6"/>
+                <w:numId w:val="12"/>
               </w:numPr>
               <w:ind w:left="1133.858267716535" w:hanging="360"/>
               <w:rPr>
@@ -4449,7 +4449,7 @@
             <w:pPr>
               <w:numPr>
                 <w:ilvl w:val="1"/>
-                <w:numId w:val="6"/>
+                <w:numId w:val="12"/>
               </w:numPr>
               <w:ind w:left="1133.858267716535" w:hanging="360"/>
               <w:rPr>
@@ -4471,7 +4471,7 @@
             <w:pPr>
               <w:numPr>
                 <w:ilvl w:val="1"/>
-                <w:numId w:val="6"/>
+                <w:numId w:val="12"/>
               </w:numPr>
               <w:ind w:left="1133.858267716535" w:hanging="360"/>
               <w:rPr>
@@ -4493,7 +4493,7 @@
             <w:pPr>
               <w:numPr>
                 <w:ilvl w:val="0"/>
-                <w:numId w:val="6"/>
+                <w:numId w:val="12"/>
               </w:numPr>
               <w:ind w:left="720" w:hanging="360"/>
               <w:rPr>
@@ -4515,7 +4515,7 @@
             <w:pPr>
               <w:numPr>
                 <w:ilvl w:val="0"/>
-                <w:numId w:val="6"/>
+                <w:numId w:val="12"/>
               </w:numPr>
               <w:ind w:left="720" w:hanging="360"/>
               <w:rPr>
@@ -4537,7 +4537,7 @@
             <w:pPr>
               <w:numPr>
                 <w:ilvl w:val="0"/>
-                <w:numId w:val="6"/>
+                <w:numId w:val="12"/>
               </w:numPr>
               <w:ind w:left="720" w:hanging="360"/>
               <w:rPr>
@@ -4559,7 +4559,7 @@
             <w:pPr>
               <w:numPr>
                 <w:ilvl w:val="0"/>
-                <w:numId w:val="6"/>
+                <w:numId w:val="12"/>
               </w:numPr>
               <w:ind w:left="720" w:hanging="360"/>
               <w:rPr>
@@ -4581,7 +4581,7 @@
             <w:pPr>
               <w:numPr>
                 <w:ilvl w:val="0"/>
-                <w:numId w:val="6"/>
+                <w:numId w:val="12"/>
               </w:numPr>
               <w:ind w:left="720" w:hanging="360"/>
               <w:rPr>
@@ -4603,7 +4603,7 @@
             <w:pPr>
               <w:numPr>
                 <w:ilvl w:val="0"/>
-                <w:numId w:val="6"/>
+                <w:numId w:val="12"/>
               </w:numPr>
               <w:ind w:left="720" w:hanging="360"/>
               <w:rPr>
@@ -4625,7 +4625,7 @@
             <w:pPr>
               <w:numPr>
                 <w:ilvl w:val="0"/>
-                <w:numId w:val="6"/>
+                <w:numId w:val="12"/>
               </w:numPr>
               <w:ind w:left="720" w:hanging="360"/>
               <w:rPr>
@@ -4647,7 +4647,7 @@
             <w:pPr>
               <w:numPr>
                 <w:ilvl w:val="0"/>
-                <w:numId w:val="6"/>
+                <w:numId w:val="12"/>
               </w:numPr>
               <w:ind w:left="720" w:hanging="360"/>
               <w:rPr>
@@ -4669,7 +4669,7 @@
             <w:pPr>
               <w:numPr>
                 <w:ilvl w:val="0"/>
-                <w:numId w:val="6"/>
+                <w:numId w:val="12"/>
               </w:numPr>
               <w:ind w:left="720" w:hanging="360"/>
               <w:rPr>
@@ -4691,7 +4691,7 @@
             <w:pPr>
               <w:numPr>
                 <w:ilvl w:val="1"/>
-                <w:numId w:val="6"/>
+                <w:numId w:val="12"/>
               </w:numPr>
               <w:ind w:left="1133.858267716535" w:hanging="360"/>
               <w:rPr>
@@ -4713,7 +4713,7 @@
             <w:pPr>
               <w:numPr>
                 <w:ilvl w:val="2"/>
-                <w:numId w:val="6"/>
+                <w:numId w:val="12"/>
               </w:numPr>
               <w:ind w:left="1559.0551181102362" w:hanging="360.0000000000001"/>
               <w:rPr>
@@ -4735,7 +4735,7 @@
             <w:pPr>
               <w:numPr>
                 <w:ilvl w:val="3"/>
-                <w:numId w:val="6"/>
+                <w:numId w:val="12"/>
               </w:numPr>
               <w:ind w:left="1984.251968503937" w:hanging="360"/>
               <w:rPr>
@@ -4757,7 +4757,7 @@
             <w:pPr>
               <w:numPr>
                 <w:ilvl w:val="3"/>
-                <w:numId w:val="6"/>
+                <w:numId w:val="12"/>
               </w:numPr>
               <w:ind w:left="1984.251968503937" w:hanging="360"/>
               <w:rPr>
@@ -4779,7 +4779,7 @@
             <w:pPr>
               <w:numPr>
                 <w:ilvl w:val="3"/>
-                <w:numId w:val="6"/>
+                <w:numId w:val="12"/>
               </w:numPr>
               <w:ind w:left="1984.251968503937" w:hanging="360"/>
               <w:rPr>
@@ -4801,7 +4801,7 @@
             <w:pPr>
               <w:numPr>
                 <w:ilvl w:val="2"/>
-                <w:numId w:val="6"/>
+                <w:numId w:val="12"/>
               </w:numPr>
               <w:ind w:left="1559.0551181102362" w:hanging="360.0000000000001"/>
               <w:rPr>
@@ -4823,7 +4823,7 @@
             <w:pPr>
               <w:numPr>
                 <w:ilvl w:val="2"/>
-                <w:numId w:val="6"/>
+                <w:numId w:val="12"/>
               </w:numPr>
               <w:ind w:left="1559.0551181102362" w:hanging="360.0000000000001"/>
               <w:rPr>
@@ -4844,8 +4844,30 @@
           <w:p>
             <w:pPr>
               <w:numPr>
+                <w:ilvl w:val="2"/>
+                <w:numId w:val="12"/>
+              </w:numPr>
+              <w:ind w:left="1559.0551181102362" w:hanging="360.0000000000001"/>
+              <w:rPr>
+                <w:sz w:val="18"/>
+                <w:szCs w:val="18"/>
+                <w:u w:val="none"/>
+              </w:rPr>
+            </w:pPr>
+            <w:r>
+              <w:rPr>
+                <w:sz w:val="18"/>
+                <w:szCs w:val="18"/>
+                <w:rtl w:val="0"/>
+              </w:rPr>
+              <w:t xml:space="preserve">email</w:t>
+            </w:r>
+          </w:p>
+          <w:p>
+            <w:pPr>
+              <w:numPr>
                 <w:ilvl w:val="1"/>
-                <w:numId w:val="6"/>
+                <w:numId w:val="12"/>
               </w:numPr>
               <w:ind w:left="1133.858267716535" w:hanging="360"/>
               <w:rPr>
@@ -4867,7 +4889,7 @@
             <w:pPr>
               <w:numPr>
                 <w:ilvl w:val="2"/>
-                <w:numId w:val="6"/>
+                <w:numId w:val="12"/>
               </w:numPr>
               <w:ind w:left="1559.0551181102362" w:hanging="360.0000000000001"/>
               <w:rPr>
@@ -4889,7 +4911,7 @@
             <w:pPr>
               <w:numPr>
                 <w:ilvl w:val="3"/>
-                <w:numId w:val="6"/>
+                <w:numId w:val="12"/>
               </w:numPr>
               <w:ind w:left="1984.251968503937" w:hanging="360"/>
               <w:rPr>
@@ -4911,7 +4933,7 @@
             <w:pPr>
               <w:numPr>
                 <w:ilvl w:val="3"/>
-                <w:numId w:val="6"/>
+                <w:numId w:val="12"/>
               </w:numPr>
               <w:ind w:left="1984.251968503937" w:hanging="360"/>
               <w:rPr>
@@ -4933,7 +4955,7 @@
             <w:pPr>
               <w:numPr>
                 <w:ilvl w:val="3"/>
-                <w:numId w:val="6"/>
+                <w:numId w:val="12"/>
               </w:numPr>
               <w:ind w:left="1984.251968503937" w:hanging="360"/>
               <w:rPr>
@@ -4955,7 +4977,7 @@
             <w:pPr>
               <w:numPr>
                 <w:ilvl w:val="2"/>
-                <w:numId w:val="6"/>
+                <w:numId w:val="12"/>
               </w:numPr>
               <w:ind w:left="1559.0551181102362" w:hanging="360.0000000000001"/>
               <w:rPr>
@@ -4977,7 +4999,7 @@
             <w:pPr>
               <w:numPr>
                 <w:ilvl w:val="2"/>
-                <w:numId w:val="6"/>
+                <w:numId w:val="12"/>
               </w:numPr>
               <w:ind w:left="1559.0551181102362" w:hanging="360.0000000000001"/>
               <w:rPr>
@@ -4998,8 +5020,30 @@
           <w:p>
             <w:pPr>
               <w:numPr>
-                <w:ilvl w:val="0"/>
-                <w:numId w:val="6"/>
+                <w:ilvl w:val="2"/>
+                <w:numId w:val="12"/>
+              </w:numPr>
+              <w:ind w:left="1559.0551181102362" w:hanging="360.0000000000001"/>
+              <w:rPr>
+                <w:sz w:val="18"/>
+                <w:szCs w:val="18"/>
+                <w:u w:val="none"/>
+              </w:rPr>
+            </w:pPr>
+            <w:r>
+              <w:rPr>
+                <w:sz w:val="18"/>
+                <w:szCs w:val="18"/>
+                <w:rtl w:val="0"/>
+              </w:rPr>
+              <w:t xml:space="preserve">email</w:t>
+            </w:r>
+          </w:p>
+          <w:p>
+            <w:pPr>
+              <w:numPr>
+                <w:ilvl w:val="0"/>
+                <w:numId w:val="12"/>
               </w:numPr>
               <w:ind w:left="720" w:hanging="360"/>
               <w:rPr>
@@ -5021,7 +5065,7 @@
             <w:pPr>
               <w:numPr>
                 <w:ilvl w:val="1"/>
-                <w:numId w:val="6"/>
+                <w:numId w:val="12"/>
               </w:numPr>
               <w:ind w:left="1133.858267716535" w:hanging="360"/>
               <w:rPr>
@@ -5043,7 +5087,7 @@
             <w:pPr>
               <w:numPr>
                 <w:ilvl w:val="2"/>
-                <w:numId w:val="6"/>
+                <w:numId w:val="12"/>
               </w:numPr>
               <w:ind w:left="1559.0551181102362" w:hanging="360.0000000000001"/>
               <w:rPr>
@@ -5065,7 +5109,7 @@
             <w:pPr>
               <w:numPr>
                 <w:ilvl w:val="2"/>
-                <w:numId w:val="6"/>
+                <w:numId w:val="12"/>
               </w:numPr>
               <w:ind w:left="1559.0551181102362" w:hanging="360.0000000000001"/>
               <w:rPr>
@@ -5087,7 +5131,7 @@
             <w:pPr>
               <w:numPr>
                 <w:ilvl w:val="2"/>
-                <w:numId w:val="6"/>
+                <w:numId w:val="12"/>
               </w:numPr>
               <w:ind w:left="1559.0551181102362" w:hanging="360.0000000000001"/>
               <w:rPr>
@@ -5109,7 +5153,7 @@
             <w:pPr>
               <w:numPr>
                 <w:ilvl w:val="1"/>
-                <w:numId w:val="6"/>
+                <w:numId w:val="12"/>
               </w:numPr>
               <w:ind w:left="1133.858267716535" w:hanging="360"/>
               <w:rPr>
@@ -5131,7 +5175,7 @@
             <w:pPr>
               <w:numPr>
                 <w:ilvl w:val="1"/>
-                <w:numId w:val="6"/>
+                <w:numId w:val="12"/>
               </w:numPr>
               <w:ind w:left="1133.858267716535" w:hanging="360"/>
               <w:rPr>
@@ -5153,7 +5197,7 @@
             <w:pPr>
               <w:numPr>
                 <w:ilvl w:val="1"/>
-                <w:numId w:val="6"/>
+                <w:numId w:val="12"/>
               </w:numPr>
               <w:ind w:left="1133.858267716535" w:hanging="360"/>
               <w:rPr>
@@ -5168,6 +5212,28 @@
                 <w:szCs w:val="18"/>
                 <w:rtl w:val="0"/>
               </w:rPr>
+              <w:t xml:space="preserve">email</w:t>
+            </w:r>
+          </w:p>
+          <w:p>
+            <w:pPr>
+              <w:numPr>
+                <w:ilvl w:val="1"/>
+                <w:numId w:val="12"/>
+              </w:numPr>
+              <w:ind w:left="1133.858267716535" w:hanging="360"/>
+              <w:rPr>
+                <w:sz w:val="18"/>
+                <w:szCs w:val="18"/>
+                <w:u w:val="none"/>
+              </w:rPr>
+            </w:pPr>
+            <w:r>
+              <w:rPr>
+                <w:sz w:val="18"/>
+                <w:szCs w:val="18"/>
+                <w:rtl w:val="0"/>
+              </w:rPr>
               <w:t xml:space="preserve">address</w:t>
             </w:r>
           </w:p>
@@ -5175,7 +5241,7 @@
             <w:pPr>
               <w:numPr>
                 <w:ilvl w:val="1"/>
-                <w:numId w:val="6"/>
+                <w:numId w:val="12"/>
               </w:numPr>
               <w:ind w:left="1133.858267716535" w:hanging="360"/>
               <w:rPr>
@@ -5197,7 +5263,7 @@
             <w:pPr>
               <w:numPr>
                 <w:ilvl w:val="0"/>
-                <w:numId w:val="6"/>
+                <w:numId w:val="12"/>
               </w:numPr>
               <w:ind w:left="720" w:hanging="360"/>
               <w:rPr>
@@ -5219,7 +5285,7 @@
             <w:pPr>
               <w:numPr>
                 <w:ilvl w:val="0"/>
-                <w:numId w:val="6"/>
+                <w:numId w:val="12"/>
               </w:numPr>
               <w:ind w:left="720" w:hanging="360"/>
               <w:rPr>
@@ -5241,7 +5307,7 @@
             <w:pPr>
               <w:numPr>
                 <w:ilvl w:val="0"/>
-                <w:numId w:val="6"/>
+                <w:numId w:val="12"/>
               </w:numPr>
               <w:ind w:left="720" w:hanging="360"/>
               <w:rPr>
@@ -5263,7 +5329,7 @@
             <w:pPr>
               <w:numPr>
                 <w:ilvl w:val="0"/>
-                <w:numId w:val="6"/>
+                <w:numId w:val="12"/>
               </w:numPr>
               <w:ind w:left="720" w:hanging="360"/>
               <w:rPr>
@@ -5285,7 +5351,7 @@
             <w:pPr>
               <w:numPr>
                 <w:ilvl w:val="0"/>
-                <w:numId w:val="6"/>
+                <w:numId w:val="12"/>
               </w:numPr>
               <w:ind w:left="720" w:hanging="360"/>
               <w:rPr>
@@ -5940,7 +6006,7 @@
             <w:pPr>
               <w:numPr>
                 <w:ilvl w:val="0"/>
-                <w:numId w:val="2"/>
+                <w:numId w:val="3"/>
               </w:numPr>
               <w:ind w:left="720" w:hanging="360"/>
               <w:rPr>
@@ -5962,7 +6028,7 @@
             <w:pPr>
               <w:numPr>
                 <w:ilvl w:val="0"/>
-                <w:numId w:val="2"/>
+                <w:numId w:val="3"/>
               </w:numPr>
               <w:ind w:left="720" w:hanging="360"/>
               <w:rPr>
@@ -5984,7 +6050,7 @@
             <w:pPr>
               <w:numPr>
                 <w:ilvl w:val="0"/>
-                <w:numId w:val="2"/>
+                <w:numId w:val="3"/>
               </w:numPr>
               <w:ind w:left="720" w:hanging="360"/>
               <w:rPr>
@@ -6006,7 +6072,7 @@
             <w:pPr>
               <w:numPr>
                 <w:ilvl w:val="0"/>
-                <w:numId w:val="2"/>
+                <w:numId w:val="3"/>
               </w:numPr>
               <w:ind w:left="720" w:hanging="360"/>
               <w:rPr>
@@ -6028,7 +6094,7 @@
             <w:pPr>
               <w:numPr>
                 <w:ilvl w:val="0"/>
-                <w:numId w:val="2"/>
+                <w:numId w:val="3"/>
               </w:numPr>
               <w:ind w:left="720" w:hanging="360"/>
               <w:rPr>
@@ -6050,7 +6116,7 @@
             <w:pPr>
               <w:numPr>
                 <w:ilvl w:val="1"/>
-                <w:numId w:val="2"/>
+                <w:numId w:val="3"/>
               </w:numPr>
               <w:ind w:left="1440" w:hanging="360"/>
               <w:rPr>
@@ -6072,7 +6138,7 @@
             <w:pPr>
               <w:numPr>
                 <w:ilvl w:val="1"/>
-                <w:numId w:val="2"/>
+                <w:numId w:val="3"/>
               </w:numPr>
               <w:ind w:left="1440" w:hanging="360"/>
               <w:rPr>
@@ -6094,7 +6160,7 @@
             <w:pPr>
               <w:numPr>
                 <w:ilvl w:val="1"/>
-                <w:numId w:val="2"/>
+                <w:numId w:val="3"/>
               </w:numPr>
               <w:ind w:left="1440" w:hanging="360"/>
               <w:rPr>
@@ -6116,7 +6182,7 @@
             <w:pPr>
               <w:numPr>
                 <w:ilvl w:val="0"/>
-                <w:numId w:val="2"/>
+                <w:numId w:val="3"/>
               </w:numPr>
               <w:ind w:left="720" w:hanging="360"/>
               <w:rPr>
@@ -6138,7 +6204,7 @@
             <w:pPr>
               <w:numPr>
                 <w:ilvl w:val="0"/>
-                <w:numId w:val="2"/>
+                <w:numId w:val="3"/>
               </w:numPr>
               <w:ind w:left="720" w:hanging="360"/>
               <w:rPr>
@@ -6160,7 +6226,7 @@
             <w:pPr>
               <w:numPr>
                 <w:ilvl w:val="0"/>
-                <w:numId w:val="2"/>
+                <w:numId w:val="3"/>
               </w:numPr>
               <w:ind w:left="720" w:hanging="360"/>
               <w:rPr>
@@ -6182,7 +6248,7 @@
             <w:pPr>
               <w:numPr>
                 <w:ilvl w:val="0"/>
-                <w:numId w:val="2"/>
+                <w:numId w:val="3"/>
               </w:numPr>
               <w:ind w:left="720" w:hanging="360"/>
               <w:rPr>
@@ -6204,7 +6270,7 @@
             <w:pPr>
               <w:numPr>
                 <w:ilvl w:val="0"/>
-                <w:numId w:val="2"/>
+                <w:numId w:val="3"/>
               </w:numPr>
               <w:ind w:left="720" w:hanging="360"/>
               <w:rPr>
@@ -6226,7 +6292,7 @@
             <w:pPr>
               <w:numPr>
                 <w:ilvl w:val="0"/>
-                <w:numId w:val="2"/>
+                <w:numId w:val="3"/>
               </w:numPr>
               <w:ind w:left="720" w:hanging="360"/>
               <w:rPr>
@@ -6248,7 +6314,7 @@
             <w:pPr>
               <w:numPr>
                 <w:ilvl w:val="0"/>
-                <w:numId w:val="2"/>
+                <w:numId w:val="3"/>
               </w:numPr>
               <w:ind w:left="720" w:hanging="360"/>
               <w:rPr>
@@ -6270,7 +6336,7 @@
             <w:pPr>
               <w:numPr>
                 <w:ilvl w:val="0"/>
-                <w:numId w:val="2"/>
+                <w:numId w:val="3"/>
               </w:numPr>
               <w:ind w:left="720" w:hanging="360"/>
               <w:rPr>
@@ -6292,7 +6358,7 @@
             <w:pPr>
               <w:numPr>
                 <w:ilvl w:val="0"/>
-                <w:numId w:val="2"/>
+                <w:numId w:val="3"/>
               </w:numPr>
               <w:ind w:left="720" w:hanging="360"/>
               <w:rPr>
@@ -6314,7 +6380,7 @@
             <w:pPr>
               <w:numPr>
                 <w:ilvl w:val="0"/>
-                <w:numId w:val="2"/>
+                <w:numId w:val="3"/>
               </w:numPr>
               <w:ind w:left="720" w:hanging="360"/>
               <w:rPr>
@@ -6336,7 +6402,7 @@
             <w:pPr>
               <w:numPr>
                 <w:ilvl w:val="0"/>
-                <w:numId w:val="2"/>
+                <w:numId w:val="3"/>
               </w:numPr>
               <w:ind w:left="720" w:hanging="360"/>
               <w:rPr>
@@ -6358,7 +6424,7 @@
             <w:pPr>
               <w:numPr>
                 <w:ilvl w:val="0"/>
-                <w:numId w:val="2"/>
+                <w:numId w:val="3"/>
               </w:numPr>
               <w:ind w:left="720" w:hanging="360"/>
               <w:rPr>
@@ -6380,7 +6446,7 @@
             <w:pPr>
               <w:numPr>
                 <w:ilvl w:val="0"/>
-                <w:numId w:val="2"/>
+                <w:numId w:val="3"/>
               </w:numPr>
               <w:ind w:left="720" w:hanging="360"/>
               <w:rPr>
@@ -6402,7 +6468,7 @@
             <w:pPr>
               <w:numPr>
                 <w:ilvl w:val="0"/>
-                <w:numId w:val="2"/>
+                <w:numId w:val="3"/>
               </w:numPr>
               <w:ind w:left="720" w:hanging="360"/>
               <w:rPr>
@@ -6448,7 +6514,7 @@
       <w:pPr>
         <w:numPr>
           <w:ilvl w:val="0"/>
-          <w:numId w:val="1"/>
+          <w:numId w:val="8"/>
         </w:numPr>
         <w:ind w:left="720" w:hanging="360"/>
         <w:rPr>
@@ -6461,6 +6527,134 @@
           <w:rtl w:val="0"/>
         </w:rPr>
         <w:t xml:space="preserve">API Endpoints and CRUD Operation Methods:</w:t>
+        <w:br w:type="textWrapping"/>
+        <w:br w:type="textWrapping"/>
+      </w:r>
+      <w:r>
+        <w:rPr>
+          <w:sz w:val="20"/>
+          <w:szCs w:val="20"/>
+          <w:rtl w:val="0"/>
+        </w:rPr>
+        <w:t xml:space="preserve">Most </w:t>
+      </w:r>
+      <w:r>
+        <w:rPr>
+          <w:b w:val="1"/>
+          <w:sz w:val="20"/>
+          <w:szCs w:val="20"/>
+          <w:rtl w:val="0"/>
+        </w:rPr>
+        <w:t xml:space="preserve">GET</w:t>
+      </w:r>
+      <w:r>
+        <w:rPr>
+          <w:sz w:val="20"/>
+          <w:szCs w:val="20"/>
+          <w:rtl w:val="0"/>
+        </w:rPr>
+        <w:t xml:space="preserve"> endpoints (especially those returning lists like students, faculties, departments, courses, etc.) support:</w:t>
+        <w:br w:type="textWrapping"/>
+        <w:br w:type="textWrapping"/>
+        <w:tab/>
+        <w:t xml:space="preserve">    •        </w:t>
+      </w:r>
+      <w:r>
+        <w:rPr>
+          <w:b w:val="1"/>
+          <w:sz w:val="20"/>
+          <w:szCs w:val="20"/>
+          <w:rtl w:val="0"/>
+        </w:rPr>
+        <w:t xml:space="preserve">searchTerm=&lt;keyword&gt;:</w:t>
+      </w:r>
+      <w:r>
+        <w:rPr>
+          <w:sz w:val="20"/>
+          <w:szCs w:val="20"/>
+          <w:rtl w:val="0"/>
+        </w:rPr>
+        <w:t xml:space="preserve"> for partial name/code/id searches</w:t>
+        <w:br w:type="textWrapping"/>
+        <w:tab/>
+        <w:t xml:space="preserve">    •        </w:t>
+      </w:r>
+      <w:r>
+        <w:rPr>
+          <w:b w:val="1"/>
+          <w:sz w:val="20"/>
+          <w:szCs w:val="20"/>
+          <w:rtl w:val="0"/>
+        </w:rPr>
+        <w:t xml:space="preserve">limit=&lt;number&gt;:</w:t>
+      </w:r>
+      <w:r>
+        <w:rPr>
+          <w:sz w:val="20"/>
+          <w:szCs w:val="20"/>
+          <w:rtl w:val="0"/>
+        </w:rPr>
+        <w:t xml:space="preserve"> to limit results per page</w:t>
+        <w:br w:type="textWrapping"/>
+        <w:tab/>
+        <w:t xml:space="preserve">    •        </w:t>
+      </w:r>
+      <w:r>
+        <w:rPr>
+          <w:b w:val="1"/>
+          <w:sz w:val="20"/>
+          <w:szCs w:val="20"/>
+          <w:rtl w:val="0"/>
+        </w:rPr>
+        <w:t xml:space="preserve">page=&lt;keyword&gt;</w:t>
+      </w:r>
+      <w:r>
+        <w:rPr>
+          <w:sz w:val="20"/>
+          <w:szCs w:val="20"/>
+          <w:rtl w:val="0"/>
+        </w:rPr>
+        <w:t xml:space="preserve">: to paginate results</w:t>
+        <w:br w:type="textWrapping"/>
+        <w:tab/>
+        <w:t xml:space="preserve">    •        </w:t>
+      </w:r>
+      <w:r>
+        <w:rPr>
+          <w:b w:val="1"/>
+          <w:sz w:val="20"/>
+          <w:szCs w:val="20"/>
+          <w:rtl w:val="0"/>
+        </w:rPr>
+        <w:t xml:space="preserve">sort=&lt;field&gt;</w:t>
+      </w:r>
+      <w:r>
+        <w:rPr>
+          <w:sz w:val="20"/>
+          <w:szCs w:val="20"/>
+          <w:rtl w:val="0"/>
+        </w:rPr>
+        <w:t xml:space="preserve">: for sorting</w:t>
+        <w:br w:type="textWrapping"/>
+        <w:tab/>
+        <w:t xml:space="preserve">    •        </w:t>
+      </w:r>
+      <w:r>
+        <w:rPr>
+          <w:b w:val="1"/>
+          <w:sz w:val="20"/>
+          <w:szCs w:val="20"/>
+          <w:rtl w:val="0"/>
+        </w:rPr>
+        <w:t xml:space="preserve">Field-based filters: </w:t>
+      </w:r>
+      <w:r>
+        <w:rPr>
+          <w:sz w:val="20"/>
+          <w:szCs w:val="20"/>
+          <w:rtl w:val="0"/>
+        </w:rPr>
+        <w:t xml:space="preserve">(e.g., gender=male&amp;bloodGroup=B+)</w:t>
       </w:r>
     </w:p>
     <w:p>
@@ -6482,7 +6676,7 @@
       <w:pPr>
         <w:numPr>
           <w:ilvl w:val="1"/>
-          <w:numId w:val="1"/>
+          <w:numId w:val="8"/>
         </w:numPr>
         <w:spacing w:line="360" w:lineRule="auto"/>
         <w:ind w:left="1440" w:hanging="360"/>
@@ -6506,7 +6700,7 @@
       <w:pPr>
         <w:numPr>
           <w:ilvl w:val="2"/>
-          <w:numId w:val="1"/>
+          <w:numId w:val="8"/>
         </w:numPr>
         <w:spacing w:line="360" w:lineRule="auto"/>
         <w:ind w:left="2160" w:hanging="360"/>
@@ -6552,7 +6746,7 @@
       <w:pPr>
         <w:numPr>
           <w:ilvl w:val="2"/>
-          <w:numId w:val="1"/>
+          <w:numId w:val="8"/>
         </w:numPr>
         <w:spacing w:line="360" w:lineRule="auto"/>
         <w:ind w:left="2160" w:hanging="360"/>
@@ -6593,7 +6787,7 @@
       <w:pPr>
         <w:numPr>
           <w:ilvl w:val="2"/>
-          <w:numId w:val="1"/>
+          <w:numId w:val="8"/>
         </w:numPr>
         <w:spacing w:line="360" w:lineRule="auto"/>
         <w:ind w:left="2160" w:hanging="360"/>
@@ -6634,7 +6828,7 @@
       <w:pPr>
         <w:numPr>
           <w:ilvl w:val="2"/>
-          <w:numId w:val="1"/>
+          <w:numId w:val="8"/>
         </w:numPr>
         <w:spacing w:line="360" w:lineRule="auto"/>
         <w:ind w:left="2160" w:hanging="360"/>
@@ -6659,7 +6853,7 @@
           <w:szCs w:val="18"/>
           <w:rtl w:val="0"/>
         </w:rPr>
-        <w:t xml:space="preserve">academic-faculties/:id </w:t>
+        <w:t xml:space="preserve">academic-faculties/:id/: </w:t>
       </w:r>
       <w:r>
         <w:rPr>
@@ -6691,7 +6885,7 @@
       <w:pPr>
         <w:numPr>
           <w:ilvl w:val="1"/>
-          <w:numId w:val="1"/>
+          <w:numId w:val="8"/>
         </w:numPr>
         <w:spacing w:line="360" w:lineRule="auto"/>
         <w:ind w:left="1440" w:hanging="360"/>
@@ -6715,7 +6909,7 @@
       <w:pPr>
         <w:numPr>
           <w:ilvl w:val="2"/>
-          <w:numId w:val="1"/>
+          <w:numId w:val="8"/>
         </w:numPr>
         <w:spacing w:line="360" w:lineRule="auto"/>
         <w:ind w:left="2160" w:hanging="360"/>
@@ -6761,7 +6955,7 @@
       <w:pPr>
         <w:numPr>
           <w:ilvl w:val="2"/>
-          <w:numId w:val="1"/>
+          <w:numId w:val="8"/>
         </w:numPr>
         <w:spacing w:line="360" w:lineRule="auto"/>
         <w:ind w:left="2160" w:hanging="360"/>
@@ -6802,7 +6996,7 @@
       <w:pPr>
         <w:numPr>
           <w:ilvl w:val="2"/>
-          <w:numId w:val="1"/>
+          <w:numId w:val="8"/>
         </w:numPr>
         <w:spacing w:line="360" w:lineRule="auto"/>
         <w:ind w:left="2160" w:hanging="360"/>
@@ -6843,7 +7037,7 @@
       <w:pPr>
         <w:numPr>
           <w:ilvl w:val="2"/>
-          <w:numId w:val="1"/>
+          <w:numId w:val="8"/>
         </w:numPr>
         <w:spacing w:line="360" w:lineRule="auto"/>
         <w:ind w:left="2160" w:hanging="360"/>
@@ -6900,7 +7094,7 @@
       <w:pPr>
         <w:numPr>
           <w:ilvl w:val="1"/>
-          <w:numId w:val="1"/>
+          <w:numId w:val="8"/>
         </w:numPr>
         <w:spacing w:line="360" w:lineRule="auto"/>
         <w:ind w:left="1440" w:hanging="360"/>
@@ -6924,7 +7118,7 @@
       <w:pPr>
         <w:numPr>
           <w:ilvl w:val="2"/>
-          <w:numId w:val="1"/>
+          <w:numId w:val="8"/>
         </w:numPr>
         <w:spacing w:line="360" w:lineRule="auto"/>
         <w:ind w:left="2160" w:hanging="360"/>
@@ -6970,7 +7164,7 @@
       <w:pPr>
         <w:numPr>
           <w:ilvl w:val="2"/>
-          <w:numId w:val="1"/>
+          <w:numId w:val="8"/>
         </w:numPr>
         <w:spacing w:line="360" w:lineRule="auto"/>
         <w:ind w:left="2160" w:hanging="360"/>
@@ -7011,7 +7205,7 @@
       <w:pPr>
         <w:numPr>
           <w:ilvl w:val="2"/>
-          <w:numId w:val="1"/>
+          <w:numId w:val="8"/>
         </w:numPr>
         <w:spacing w:line="360" w:lineRule="auto"/>
         <w:ind w:left="2160" w:hanging="360"/>
@@ -7052,7 +7246,7 @@
       <w:pPr>
         <w:numPr>
           <w:ilvl w:val="2"/>
-          <w:numId w:val="1"/>
+          <w:numId w:val="8"/>
         </w:numPr>
         <w:spacing w:line="360" w:lineRule="auto"/>
         <w:ind w:left="2160" w:hanging="360"/>
@@ -7110,7 +7304,7 @@
       <w:pPr>
         <w:numPr>
           <w:ilvl w:val="1"/>
-          <w:numId w:val="1"/>
+          <w:numId w:val="8"/>
         </w:numPr>
         <w:spacing w:line="360" w:lineRule="auto"/>
         <w:ind w:left="1440" w:hanging="360"/>
@@ -7134,7 +7328,7 @@
       <w:pPr>
         <w:numPr>
           <w:ilvl w:val="2"/>
-          <w:numId w:val="1"/>
+          <w:numId w:val="8"/>
         </w:numPr>
         <w:spacing w:line="360" w:lineRule="auto"/>
         <w:ind w:left="2160" w:hanging="360"/>
@@ -7180,7 +7374,7 @@
       <w:pPr>
         <w:numPr>
           <w:ilvl w:val="2"/>
-          <w:numId w:val="1"/>
+          <w:numId w:val="8"/>
         </w:numPr>
         <w:spacing w:line="360" w:lineRule="auto"/>
         <w:ind w:left="2160" w:hanging="360"/>
@@ -7221,7 +7415,7 @@
       <w:pPr>
         <w:numPr>
           <w:ilvl w:val="2"/>
-          <w:numId w:val="1"/>
+          <w:numId w:val="8"/>
         </w:numPr>
         <w:spacing w:line="360" w:lineRule="auto"/>
         <w:ind w:left="2160" w:hanging="360"/>
@@ -7262,7 +7456,7 @@
       <w:pPr>
         <w:numPr>
           <w:ilvl w:val="2"/>
-          <w:numId w:val="1"/>
+          <w:numId w:val="8"/>
         </w:numPr>
         <w:spacing w:line="360" w:lineRule="auto"/>
         <w:ind w:left="2160" w:hanging="360"/>
@@ -7303,7 +7497,7 @@
       <w:pPr>
         <w:numPr>
           <w:ilvl w:val="2"/>
-          <w:numId w:val="1"/>
+          <w:numId w:val="8"/>
         </w:numPr>
         <w:spacing w:line="360" w:lineRule="auto"/>
         <w:ind w:left="2160" w:hanging="360"/>
@@ -7345,7 +7539,7 @@
       <w:pPr>
         <w:numPr>
           <w:ilvl w:val="2"/>
-          <w:numId w:val="1"/>
+          <w:numId w:val="8"/>
         </w:numPr>
         <w:spacing w:line="360" w:lineRule="auto"/>
         <w:ind w:left="2160" w:hanging="360"/>
@@ -7387,7 +7581,7 @@
       <w:pPr>
         <w:numPr>
           <w:ilvl w:val="2"/>
-          <w:numId w:val="1"/>
+          <w:numId w:val="8"/>
         </w:numPr>
         <w:spacing w:line="360" w:lineRule="auto"/>
         <w:ind w:left="2160" w:hanging="360"/>
@@ -7429,7 +7623,7 @@
       <w:pPr>
         <w:numPr>
           <w:ilvl w:val="2"/>
-          <w:numId w:val="1"/>
+          <w:numId w:val="8"/>
         </w:numPr>
         <w:spacing w:line="360" w:lineRule="auto"/>
         <w:ind w:left="2160" w:hanging="360"/>
@@ -7486,7 +7680,7 @@
       <w:pPr>
         <w:numPr>
           <w:ilvl w:val="1"/>
-          <w:numId w:val="1"/>
+          <w:numId w:val="8"/>
         </w:numPr>
         <w:spacing w:line="360" w:lineRule="auto"/>
         <w:ind w:left="1440" w:hanging="360"/>
@@ -7510,7 +7704,7 @@
       <w:pPr>
         <w:numPr>
           <w:ilvl w:val="2"/>
-          <w:numId w:val="1"/>
+          <w:numId w:val="8"/>
         </w:numPr>
         <w:spacing w:line="360" w:lineRule="auto"/>
         <w:ind w:left="2160" w:hanging="360"/>
@@ -7557,7 +7751,7 @@
       <w:pPr>
         <w:numPr>
           <w:ilvl w:val="2"/>
-          <w:numId w:val="1"/>
+          <w:numId w:val="8"/>
         </w:numPr>
         <w:spacing w:line="360" w:lineRule="auto"/>
         <w:ind w:left="2160" w:hanging="360"/>
@@ -7598,7 +7792,7 @@
       <w:pPr>
         <w:numPr>
           <w:ilvl w:val="2"/>
-          <w:numId w:val="1"/>
+          <w:numId w:val="8"/>
         </w:numPr>
         <w:spacing w:line="360" w:lineRule="auto"/>
         <w:ind w:left="2160" w:hanging="360"/>
@@ -7639,7 +7833,7 @@
       <w:pPr>
         <w:numPr>
           <w:ilvl w:val="2"/>
-          <w:numId w:val="1"/>
+          <w:numId w:val="8"/>
         </w:numPr>
         <w:spacing w:line="360" w:lineRule="auto"/>
         <w:ind w:left="2160" w:hanging="360"/>
@@ -7675,9 +7869,17 @@
         </w:rPr>
         <w:t xml:space="preserve">(PATCH)</w:t>
       </w:r>
-      <w:r>
-        <w:br w:type="page"/>
-      </w:r>
+    </w:p>
+    <w:p>
+      <w:pPr>
+        <w:spacing w:line="360" w:lineRule="auto"/>
+        <w:ind w:left="2160" w:firstLine="0"/>
+        <w:rPr>
+          <w:b w:val="1"/>
+          <w:sz w:val="18"/>
+          <w:szCs w:val="18"/>
+        </w:rPr>
+      </w:pPr>
       <w:r>
         <w:rPr>
           <w:rtl w:val="0"/>
@@ -7688,7 +7890,7 @@
       <w:pPr>
         <w:numPr>
           <w:ilvl w:val="1"/>
-          <w:numId w:val="1"/>
+          <w:numId w:val="8"/>
         </w:numPr>
         <w:spacing w:line="360" w:lineRule="auto"/>
         <w:ind w:left="1440" w:hanging="360"/>
@@ -7712,7 +7914,7 @@
       <w:pPr>
         <w:numPr>
           <w:ilvl w:val="2"/>
-          <w:numId w:val="1"/>
+          <w:numId w:val="8"/>
         </w:numPr>
         <w:spacing w:line="360" w:lineRule="auto"/>
         <w:ind w:left="2160" w:hanging="360"/>
@@ -7759,7 +7961,7 @@
       <w:pPr>
         <w:numPr>
           <w:ilvl w:val="2"/>
-          <w:numId w:val="1"/>
+          <w:numId w:val="8"/>
         </w:numPr>
         <w:spacing w:line="360" w:lineRule="auto"/>
         <w:ind w:left="2160" w:hanging="360"/>
@@ -7800,7 +8002,7 @@
       <w:pPr>
         <w:numPr>
           <w:ilvl w:val="2"/>
-          <w:numId w:val="1"/>
+          <w:numId w:val="8"/>
         </w:numPr>
         <w:spacing w:line="360" w:lineRule="auto"/>
         <w:ind w:left="2160" w:hanging="360"/>
@@ -7841,7 +8043,7 @@
       <w:pPr>
         <w:numPr>
           <w:ilvl w:val="2"/>
-          <w:numId w:val="1"/>
+          <w:numId w:val="8"/>
         </w:numPr>
         <w:spacing w:line="360" w:lineRule="auto"/>
         <w:ind w:left="2160" w:hanging="360"/>
@@ -7882,7 +8084,7 @@
       <w:pPr>
         <w:numPr>
           <w:ilvl w:val="2"/>
-          <w:numId w:val="1"/>
+          <w:numId w:val="8"/>
         </w:numPr>
         <w:spacing w:line="360" w:lineRule="auto"/>
         <w:ind w:left="2160" w:hanging="360"/>
@@ -7941,7 +8143,7 @@
       <w:pPr>
         <w:numPr>
           <w:ilvl w:val="1"/>
-          <w:numId w:val="1"/>
+          <w:numId w:val="8"/>
         </w:numPr>
         <w:spacing w:line="360" w:lineRule="auto"/>
         <w:ind w:left="1440" w:hanging="360"/>
@@ -7966,7 +8168,7 @@
       <w:pPr>
         <w:numPr>
           <w:ilvl w:val="2"/>
-          <w:numId w:val="1"/>
+          <w:numId w:val="8"/>
         </w:numPr>
         <w:spacing w:line="360" w:lineRule="auto"/>
         <w:ind w:left="2160" w:hanging="360"/>
@@ -8013,7 +8215,7 @@
       <w:pPr>
         <w:numPr>
           <w:ilvl w:val="2"/>
-          <w:numId w:val="1"/>
+          <w:numId w:val="8"/>
         </w:numPr>
         <w:spacing w:line="360" w:lineRule="auto"/>
         <w:ind w:left="2160" w:hanging="360"/>
@@ -8054,7 +8256,7 @@
       <w:pPr>
         <w:numPr>
           <w:ilvl w:val="2"/>
-          <w:numId w:val="1"/>
+          <w:numId w:val="8"/>
         </w:numPr>
         <w:spacing w:line="360" w:lineRule="auto"/>
         <w:ind w:left="2160" w:hanging="360"/>
@@ -8095,7 +8297,7 @@
       <w:pPr>
         <w:numPr>
           <w:ilvl w:val="2"/>
-          <w:numId w:val="1"/>
+          <w:numId w:val="8"/>
         </w:numPr>
         <w:spacing w:line="360" w:lineRule="auto"/>
         <w:ind w:left="2160" w:hanging="360"/>
@@ -8152,7 +8354,7 @@
       <w:pPr>
         <w:numPr>
           <w:ilvl w:val="1"/>
-          <w:numId w:val="1"/>
+          <w:numId w:val="8"/>
         </w:numPr>
         <w:spacing w:line="360" w:lineRule="auto"/>
         <w:ind w:left="1440" w:hanging="360"/>
@@ -8176,7 +8378,7 @@
       <w:pPr>
         <w:numPr>
           <w:ilvl w:val="2"/>
-          <w:numId w:val="1"/>
+          <w:numId w:val="8"/>
         </w:numPr>
         <w:spacing w:line="360" w:lineRule="auto"/>
         <w:ind w:left="2160" w:hanging="360"/>
@@ -8200,7 +8402,7 @@
       <w:pPr>
         <w:numPr>
           <w:ilvl w:val="3"/>
-          <w:numId w:val="1"/>
+          <w:numId w:val="8"/>
         </w:numPr>
         <w:spacing w:line="360" w:lineRule="auto"/>
         <w:ind w:left="2880" w:hanging="360"/>
@@ -8240,7 +8442,7 @@
       <w:pPr>
         <w:numPr>
           <w:ilvl w:val="3"/>
-          <w:numId w:val="1"/>
+          <w:numId w:val="8"/>
         </w:numPr>
         <w:spacing w:line="360" w:lineRule="auto"/>
         <w:ind w:left="2880" w:hanging="360"/>
@@ -8280,7 +8482,7 @@
       <w:pPr>
         <w:numPr>
           <w:ilvl w:val="3"/>
-          <w:numId w:val="1"/>
+          <w:numId w:val="8"/>
         </w:numPr>
         <w:spacing w:line="360" w:lineRule="auto"/>
         <w:ind w:left="2880" w:hanging="360"/>
@@ -8336,7 +8538,7 @@
       <w:pPr>
         <w:numPr>
           <w:ilvl w:val="1"/>
-          <w:numId w:val="1"/>
+          <w:numId w:val="8"/>
         </w:numPr>
         <w:spacing w:line="360" w:lineRule="auto"/>
         <w:ind w:left="1440" w:hanging="360"/>
@@ -8360,7 +8562,7 @@
       <w:pPr>
         <w:numPr>
           <w:ilvl w:val="2"/>
-          <w:numId w:val="1"/>
+          <w:numId w:val="8"/>
         </w:numPr>
         <w:spacing w:line="360" w:lineRule="auto"/>
         <w:ind w:left="2160" w:hanging="360"/>
@@ -8401,7 +8603,7 @@
       <w:pPr>
         <w:numPr>
           <w:ilvl w:val="2"/>
-          <w:numId w:val="1"/>
+          <w:numId w:val="8"/>
         </w:numPr>
         <w:spacing w:line="360" w:lineRule="auto"/>
         <w:ind w:left="2160" w:hanging="360"/>
@@ -8426,7 +8628,7 @@
           <w:szCs w:val="18"/>
           <w:rtl w:val="0"/>
         </w:rPr>
-        <w:t xml:space="preserve">student/:id </w:t>
+        <w:t xml:space="preserve">students/:id </w:t>
       </w:r>
       <w:r>
         <w:rPr>
@@ -8442,7 +8644,7 @@
       <w:pPr>
         <w:numPr>
           <w:ilvl w:val="2"/>
-          <w:numId w:val="1"/>
+          <w:numId w:val="8"/>
         </w:numPr>
         <w:spacing w:line="360" w:lineRule="auto"/>
         <w:ind w:left="2160" w:hanging="360"/>
@@ -8467,7 +8669,7 @@
           <w:szCs w:val="18"/>
           <w:rtl w:val="0"/>
         </w:rPr>
-        <w:t xml:space="preserve">student/:id </w:t>
+        <w:t xml:space="preserve">students/:id </w:t>
       </w:r>
       <w:r>
         <w:rPr>
@@ -8483,7 +8685,7 @@
       <w:pPr>
         <w:numPr>
           <w:ilvl w:val="2"/>
-          <w:numId w:val="1"/>
+          <w:numId w:val="8"/>
         </w:numPr>
         <w:spacing w:line="360" w:lineRule="auto"/>
         <w:ind w:left="2160" w:hanging="360"/>
@@ -8508,7 +8710,7 @@
           <w:szCs w:val="18"/>
           <w:rtl w:val="0"/>
         </w:rPr>
-        <w:t xml:space="preserve">student/:id </w:t>
+        <w:t xml:space="preserve">students/:id </w:t>
       </w:r>
       <w:r>
         <w:rPr>
@@ -8524,7 +8726,7 @@
       <w:pPr>
         <w:numPr>
           <w:ilvl w:val="2"/>
-          <w:numId w:val="1"/>
+          <w:numId w:val="8"/>
         </w:numPr>
         <w:spacing w:line="360" w:lineRule="auto"/>
         <w:ind w:left="2160" w:hanging="360"/>
@@ -8580,7 +8782,7 @@
       <w:pPr>
         <w:numPr>
           <w:ilvl w:val="1"/>
-          <w:numId w:val="1"/>
+          <w:numId w:val="8"/>
         </w:numPr>
         <w:spacing w:line="360" w:lineRule="auto"/>
         <w:ind w:left="1440" w:hanging="360"/>
@@ -8604,7 +8806,7 @@
       <w:pPr>
         <w:numPr>
           <w:ilvl w:val="2"/>
-          <w:numId w:val="1"/>
+          <w:numId w:val="8"/>
         </w:numPr>
         <w:spacing w:line="360" w:lineRule="auto"/>
         <w:ind w:left="2160" w:hanging="360"/>
@@ -8645,7 +8847,7 @@
       <w:pPr>
         <w:numPr>
           <w:ilvl w:val="2"/>
-          <w:numId w:val="1"/>
+          <w:numId w:val="8"/>
         </w:numPr>
         <w:spacing w:line="360" w:lineRule="auto"/>
         <w:ind w:left="2160" w:hanging="360"/>
@@ -8670,7 +8872,7 @@
           <w:szCs w:val="18"/>
           <w:rtl w:val="0"/>
         </w:rPr>
-        <w:t xml:space="preserve">faculty/:id </w:t>
+        <w:t xml:space="preserve">faculties/:id </w:t>
       </w:r>
       <w:r>
         <w:rPr>
@@ -8686,7 +8888,7 @@
       <w:pPr>
         <w:numPr>
           <w:ilvl w:val="2"/>
-          <w:numId w:val="1"/>
+          <w:numId w:val="8"/>
         </w:numPr>
         <w:spacing w:line="360" w:lineRule="auto"/>
         <w:ind w:left="2160" w:hanging="360"/>
@@ -8711,7 +8913,7 @@
           <w:szCs w:val="18"/>
           <w:rtl w:val="0"/>
         </w:rPr>
-        <w:t xml:space="preserve">faculty/:id </w:t>
+        <w:t xml:space="preserve">faculties/:id </w:t>
       </w:r>
       <w:r>
         <w:rPr>
@@ -8727,7 +8929,7 @@
       <w:pPr>
         <w:numPr>
           <w:ilvl w:val="2"/>
-          <w:numId w:val="1"/>
+          <w:numId w:val="8"/>
         </w:numPr>
         <w:spacing w:line="360" w:lineRule="auto"/>
         <w:ind w:left="2160" w:hanging="360"/>
@@ -8752,7 +8954,7 @@
           <w:szCs w:val="18"/>
           <w:rtl w:val="0"/>
         </w:rPr>
-        <w:t xml:space="preserve">faculty/:id </w:t>
+        <w:t xml:space="preserve">faculties/:id </w:t>
       </w:r>
       <w:r>
         <w:rPr>
@@ -8768,7 +8970,7 @@
       <w:pPr>
         <w:numPr>
           <w:ilvl w:val="2"/>
-          <w:numId w:val="1"/>
+          <w:numId w:val="8"/>
         </w:numPr>
         <w:spacing w:line="360" w:lineRule="auto"/>
         <w:ind w:left="2160" w:hanging="360"/>
@@ -8841,7 +9043,7 @@
       <w:pPr>
         <w:numPr>
           <w:ilvl w:val="1"/>
-          <w:numId w:val="1"/>
+          <w:numId w:val="8"/>
         </w:numPr>
         <w:spacing w:line="360" w:lineRule="auto"/>
         <w:ind w:left="1440" w:hanging="360"/>
@@ -8865,7 +9067,7 @@
       <w:pPr>
         <w:numPr>
           <w:ilvl w:val="2"/>
-          <w:numId w:val="1"/>
+          <w:numId w:val="8"/>
         </w:numPr>
         <w:spacing w:line="360" w:lineRule="auto"/>
         <w:ind w:left="2160" w:hanging="360"/>
@@ -8906,7 +9108,7 @@
       <w:pPr>
         <w:numPr>
           <w:ilvl w:val="2"/>
-          <w:numId w:val="1"/>
+          <w:numId w:val="8"/>
         </w:numPr>
         <w:spacing w:line="360" w:lineRule="auto"/>
         <w:ind w:left="2160" w:hanging="360"/>
@@ -8931,7 +9133,7 @@
           <w:szCs w:val="18"/>
           <w:rtl w:val="0"/>
         </w:rPr>
-        <w:t xml:space="preserve">admin/:id </w:t>
+        <w:t xml:space="preserve">admins/:id </w:t>
       </w:r>
       <w:r>
         <w:rPr>
@@ -8947,7 +9149,7 @@
       <w:pPr>
         <w:numPr>
           <w:ilvl w:val="2"/>
-          <w:numId w:val="1"/>
+          <w:numId w:val="8"/>
         </w:numPr>
         <w:spacing w:line="360" w:lineRule="auto"/>
         <w:ind w:left="2160" w:hanging="360"/>
@@ -8972,7 +9174,7 @@
           <w:szCs w:val="18"/>
           <w:rtl w:val="0"/>
         </w:rPr>
-        <w:t xml:space="preserve">admin/:id </w:t>
+        <w:t xml:space="preserve">admins/:id </w:t>
       </w:r>
       <w:r>
         <w:rPr>
@@ -8988,7 +9190,7 @@
       <w:pPr>
         <w:numPr>
           <w:ilvl w:val="2"/>
-          <w:numId w:val="1"/>
+          <w:numId w:val="8"/>
         </w:numPr>
         <w:spacing w:line="360" w:lineRule="auto"/>
         <w:ind w:left="2160" w:hanging="360"/>
@@ -9013,7 +9215,7 @@
           <w:szCs w:val="18"/>
           <w:rtl w:val="0"/>
         </w:rPr>
-        <w:t xml:space="preserve">admin/:id </w:t>
+        <w:t xml:space="preserve">admins/:id </w:t>
       </w:r>
       <w:r>
         <w:rPr>
@@ -9029,7 +9231,7 @@
       <w:pPr>
         <w:numPr>
           <w:ilvl w:val="2"/>
-          <w:numId w:val="1"/>
+          <w:numId w:val="8"/>
         </w:numPr>
         <w:spacing w:line="360" w:lineRule="auto"/>
         <w:ind w:left="2160" w:hanging="360"/>
@@ -9085,7 +9287,7 @@
       <w:pPr>
         <w:numPr>
           <w:ilvl w:val="1"/>
-          <w:numId w:val="1"/>
+          <w:numId w:val="8"/>
         </w:numPr>
         <w:spacing w:line="360" w:lineRule="auto"/>
         <w:ind w:left="1440" w:hanging="360"/>
@@ -9109,7 +9311,7 @@
       <w:pPr>
         <w:numPr>
           <w:ilvl w:val="2"/>
-          <w:numId w:val="1"/>
+          <w:numId w:val="8"/>
         </w:numPr>
         <w:spacing w:line="360" w:lineRule="auto"/>
         <w:ind w:left="2160" w:hanging="360"/>
@@ -9141,7 +9343,7 @@
       <w:pPr>
         <w:numPr>
           <w:ilvl w:val="2"/>
-          <w:numId w:val="1"/>
+          <w:numId w:val="8"/>
         </w:numPr>
         <w:spacing w:line="360" w:lineRule="auto"/>
         <w:ind w:left="2160" w:hanging="360"/>
@@ -9173,7 +9375,7 @@
       <w:pPr>
         <w:numPr>
           <w:ilvl w:val="2"/>
-          <w:numId w:val="1"/>
+          <w:numId w:val="8"/>
         </w:numPr>
         <w:spacing w:line="360" w:lineRule="auto"/>
         <w:ind w:left="2160" w:hanging="360"/>
@@ -9205,7 +9407,7 @@
       <w:pPr>
         <w:numPr>
           <w:ilvl w:val="2"/>
-          <w:numId w:val="1"/>
+          <w:numId w:val="8"/>
         </w:numPr>
         <w:spacing w:line="360" w:lineRule="auto"/>
         <w:ind w:left="2160" w:hanging="360"/>
@@ -9237,7 +9439,7 @@
       <w:pPr>
         <w:numPr>
           <w:ilvl w:val="2"/>
-          <w:numId w:val="1"/>
+          <w:numId w:val="8"/>
         </w:numPr>
         <w:spacing w:line="360" w:lineRule="auto"/>
         <w:ind w:left="2160" w:hanging="360"/>
@@ -9269,7 +9471,7 @@
       <w:pPr>
         <w:numPr>
           <w:ilvl w:val="2"/>
-          <w:numId w:val="1"/>
+          <w:numId w:val="8"/>
         </w:numPr>
         <w:spacing w:line="360" w:lineRule="auto"/>
         <w:ind w:left="2160" w:hanging="360"/>
@@ -9312,8 +9514,778 @@
 </file>
 
 <file path=word/numbering.xml><?xml version="1.0" encoding="utf-8"?>
-<w:numbering xmlns:mc="http://schemas.openxmlformats.org/markup-compatibility/2006" xmlns:o="urn:schemas-microsoft-com:office:office" xmlns:r="http://schemas.openxmlformats.org/officeDocument/2006/relationships" xmlns:m="http://schemas.openxmlformats.org/officeDocument/2006/math" xmlns:v="urn:schemas-microsoft-com:vml" xmlns:wp="http://schemas.openxmlformats.org/drawingml/2006/wordprocessingDrawing" xmlns:w10="urn:schemas-microsoft-com:office:word" xmlns:w="http://schemas.openxmlformats.org/wordprocessingml/2006/main" xmlns:wne="http://schemas.microsoft.com/office/word/2006/wordml" xmlns:sl="http://schemas.openxmlformats.org/schemaLibrary/2006/main" xmlns:a="http://schemas.openxmlformats.org/drawingml/2006/main" xmlns:pic="http://schemas.openxmlformats.org/drawingml/2006/picture" xmlns:c="http://schemas.openxmlformats.org/drawingml/2006/chart" xmlns:lc="http://schemas.openxmlformats.org/drawingml/2006/lockedCanvas" xmlns:dgm="http://schemas.openxmlformats.org/drawingml/2006/diagram" xmlns:wps="http://schemas.microsoft.com/office/word/2010/wordprocessingShape" xmlns:wpg="http://schemas.microsoft.com/office/word/2010/wordprocessingGroup" xmlns:w14="http://schemas.microsoft.com/office/word/2010/wordml" xmlns:w15="http://schemas.microsoft.com/office/word/2012/wordml">
+<w:numbering xmlns:mc="http://schemas.openxmlformats.org/markup-compatibility/2006" xmlns:o="urn:schemas-microsoft-com:office:office" xmlns:r="http://schemas.openxmlformats.org/officeDocument/2006/relationships" xmlns:m="http://schemas.openxmlformats.org/officeDocument/2006/math" xmlns:v="urn:schemas-microsoft-com:vml" xmlns:wp="http://schemas.openxmlformats.org/drawingml/2006/wordprocessingDrawing" xmlns:w10="urn:schemas-microsoft-com:office:word" xmlns:w="http://schemas.openxmlformats.org/wordprocessingml/2006/main" xmlns:wne="http://schemas.microsoft.com/office/word/2006/wordml" xmlns:sl="http://schemas.openxmlformats.org/schemaLibrary/2006/main" xmlns:a="http://schemas.openxmlformats.org/drawingml/2006/main" xmlns:pic="http://schemas.openxmlformats.org/drawingml/2006/picture" xmlns:c="http://schemas.openxmlformats.org/drawingml/2006/chart" xmlns:lc="http://schemas.openxmlformats.org/drawingml/2006/lockedCanvas" xmlns:dgm="http://schemas.openxmlformats.org/drawingml/2006/diagram" xmlns:wps="http://schemas.microsoft.com/office/word/2010/wordprocessingShape" xmlns:wpg="http://schemas.microsoft.com/office/word/2010/wordprocessingGroup" xmlns:w14="http://schemas.microsoft.com/office/word/2010/wordml" xmlns:w15="http://schemas.microsoft.com/office/word/2012/wordml" xmlns:w16="http://schemas.microsoft.com/office/word/2018/wordml" xmlns:w16cex="http://schemas.microsoft.com/office/word/2018/wordml/cex" xmlns:w16cid="http://schemas.microsoft.com/office/word/2016/wordml/cid" xmlns="http://schemas.microsoft.com/office/tasks/2019/documenttasks" xmlns:cr="http://schemas.microsoft.com/office/comments/2020/reactions">
   <w:abstractNum w:abstractNumId="1">
+    <w:lvl w:ilvl="0">
+      <w:start w:val="1"/>
+      <w:numFmt w:val="bullet"/>
+      <w:lvlText w:val="●"/>
+      <w:lvlJc w:val="left"/>
+      <w:pPr>
+        <w:ind w:left="720" w:hanging="360"/>
+      </w:pPr>
+      <w:rPr>
+        <w:u w:val="none"/>
+      </w:rPr>
+    </w:lvl>
+    <w:lvl w:ilvl="1">
+      <w:start w:val="1"/>
+      <w:numFmt w:val="bullet"/>
+      <w:lvlText w:val="○"/>
+      <w:lvlJc w:val="left"/>
+      <w:pPr>
+        <w:ind w:left="1440" w:hanging="360"/>
+      </w:pPr>
+      <w:rPr>
+        <w:u w:val="none"/>
+      </w:rPr>
+    </w:lvl>
+    <w:lvl w:ilvl="2">
+      <w:start w:val="1"/>
+      <w:numFmt w:val="bullet"/>
+      <w:lvlText w:val="■"/>
+      <w:lvlJc w:val="left"/>
+      <w:pPr>
+        <w:ind w:left="2160" w:hanging="360"/>
+      </w:pPr>
+      <w:rPr>
+        <w:u w:val="none"/>
+      </w:rPr>
+    </w:lvl>
+    <w:lvl w:ilvl="3">
+      <w:start w:val="1"/>
+      <w:numFmt w:val="bullet"/>
+      <w:lvlText w:val="●"/>
+      <w:lvlJc w:val="left"/>
+      <w:pPr>
+        <w:ind w:left="2880" w:hanging="360"/>
+      </w:pPr>
+      <w:rPr>
+        <w:u w:val="none"/>
+      </w:rPr>
+    </w:lvl>
+    <w:lvl w:ilvl="4">
+      <w:start w:val="1"/>
+      <w:numFmt w:val="bullet"/>
+      <w:lvlText w:val="○"/>
+      <w:lvlJc w:val="left"/>
+      <w:pPr>
+        <w:ind w:left="3600" w:hanging="360"/>
+      </w:pPr>
+      <w:rPr>
+        <w:u w:val="none"/>
+      </w:rPr>
+    </w:lvl>
+    <w:lvl w:ilvl="5">
+      <w:start w:val="1"/>
+      <w:numFmt w:val="bullet"/>
+      <w:lvlText w:val="■"/>
+      <w:lvlJc w:val="left"/>
+      <w:pPr>
+        <w:ind w:left="4320" w:hanging="360"/>
+      </w:pPr>
+      <w:rPr>
+        <w:u w:val="none"/>
+      </w:rPr>
+    </w:lvl>
+    <w:lvl w:ilvl="6">
+      <w:start w:val="1"/>
+      <w:numFmt w:val="bullet"/>
+      <w:lvlText w:val="●"/>
+      <w:lvlJc w:val="left"/>
+      <w:pPr>
+        <w:ind w:left="5040" w:hanging="360"/>
+      </w:pPr>
+      <w:rPr>
+        <w:u w:val="none"/>
+      </w:rPr>
+    </w:lvl>
+    <w:lvl w:ilvl="7">
+      <w:start w:val="1"/>
+      <w:numFmt w:val="bullet"/>
+      <w:lvlText w:val="○"/>
+      <w:lvlJc w:val="left"/>
+      <w:pPr>
+        <w:ind w:left="5760" w:hanging="360"/>
+      </w:pPr>
+      <w:rPr>
+        <w:u w:val="none"/>
+      </w:rPr>
+    </w:lvl>
+    <w:lvl w:ilvl="8">
+      <w:start w:val="1"/>
+      <w:numFmt w:val="bullet"/>
+      <w:lvlText w:val="■"/>
+      <w:lvlJc w:val="left"/>
+      <w:pPr>
+        <w:ind w:left="6480" w:hanging="360"/>
+      </w:pPr>
+      <w:rPr>
+        <w:u w:val="none"/>
+      </w:rPr>
+    </w:lvl>
+  </w:abstractNum>
+  <w:abstractNum w:abstractNumId="2">
+    <w:lvl w:ilvl="0">
+      <w:start w:val="1"/>
+      <w:numFmt w:val="bullet"/>
+      <w:lvlText w:val="●"/>
+      <w:lvlJc w:val="left"/>
+      <w:pPr>
+        <w:ind w:left="720" w:hanging="360"/>
+      </w:pPr>
+      <w:rPr>
+        <w:u w:val="none"/>
+      </w:rPr>
+    </w:lvl>
+    <w:lvl w:ilvl="1">
+      <w:start w:val="1"/>
+      <w:numFmt w:val="bullet"/>
+      <w:lvlText w:val="○"/>
+      <w:lvlJc w:val="left"/>
+      <w:pPr>
+        <w:ind w:left="1440" w:hanging="360"/>
+      </w:pPr>
+      <w:rPr>
+        <w:u w:val="none"/>
+      </w:rPr>
+    </w:lvl>
+    <w:lvl w:ilvl="2">
+      <w:start w:val="1"/>
+      <w:numFmt w:val="bullet"/>
+      <w:lvlText w:val="■"/>
+      <w:lvlJc w:val="left"/>
+      <w:pPr>
+        <w:ind w:left="2160" w:hanging="360"/>
+      </w:pPr>
+      <w:rPr>
+        <w:u w:val="none"/>
+      </w:rPr>
+    </w:lvl>
+    <w:lvl w:ilvl="3">
+      <w:start w:val="1"/>
+      <w:numFmt w:val="bullet"/>
+      <w:lvlText w:val="●"/>
+      <w:lvlJc w:val="left"/>
+      <w:pPr>
+        <w:ind w:left="2880" w:hanging="360"/>
+      </w:pPr>
+      <w:rPr>
+        <w:u w:val="none"/>
+      </w:rPr>
+    </w:lvl>
+    <w:lvl w:ilvl="4">
+      <w:start w:val="1"/>
+      <w:numFmt w:val="bullet"/>
+      <w:lvlText w:val="○"/>
+      <w:lvlJc w:val="left"/>
+      <w:pPr>
+        <w:ind w:left="3600" w:hanging="360"/>
+      </w:pPr>
+      <w:rPr>
+        <w:u w:val="none"/>
+      </w:rPr>
+    </w:lvl>
+    <w:lvl w:ilvl="5">
+      <w:start w:val="1"/>
+      <w:numFmt w:val="bullet"/>
+      <w:lvlText w:val="■"/>
+      <w:lvlJc w:val="left"/>
+      <w:pPr>
+        <w:ind w:left="4320" w:hanging="360"/>
+      </w:pPr>
+      <w:rPr>
+        <w:u w:val="none"/>
+      </w:rPr>
+    </w:lvl>
+    <w:lvl w:ilvl="6">
+      <w:start w:val="1"/>
+      <w:numFmt w:val="bullet"/>
+      <w:lvlText w:val="●"/>
+      <w:lvlJc w:val="left"/>
+      <w:pPr>
+        <w:ind w:left="5040" w:hanging="360"/>
+      </w:pPr>
+      <w:rPr>
+        <w:u w:val="none"/>
+      </w:rPr>
+    </w:lvl>
+    <w:lvl w:ilvl="7">
+      <w:start w:val="1"/>
+      <w:numFmt w:val="bullet"/>
+      <w:lvlText w:val="○"/>
+      <w:lvlJc w:val="left"/>
+      <w:pPr>
+        <w:ind w:left="5760" w:hanging="360"/>
+      </w:pPr>
+      <w:rPr>
+        <w:u w:val="none"/>
+      </w:rPr>
+    </w:lvl>
+    <w:lvl w:ilvl="8">
+      <w:start w:val="1"/>
+      <w:numFmt w:val="bullet"/>
+      <w:lvlText w:val="■"/>
+      <w:lvlJc w:val="left"/>
+      <w:pPr>
+        <w:ind w:left="6480" w:hanging="360"/>
+      </w:pPr>
+      <w:rPr>
+        <w:u w:val="none"/>
+      </w:rPr>
+    </w:lvl>
+  </w:abstractNum>
+  <w:abstractNum w:abstractNumId="3">
+    <w:lvl w:ilvl="0">
+      <w:start w:val="1"/>
+      <w:numFmt w:val="bullet"/>
+      <w:lvlText w:val="●"/>
+      <w:lvlJc w:val="left"/>
+      <w:pPr>
+        <w:ind w:left="720" w:hanging="360"/>
+      </w:pPr>
+      <w:rPr>
+        <w:u w:val="none"/>
+      </w:rPr>
+    </w:lvl>
+    <w:lvl w:ilvl="1">
+      <w:start w:val="1"/>
+      <w:numFmt w:val="bullet"/>
+      <w:lvlText w:val="○"/>
+      <w:lvlJc w:val="left"/>
+      <w:pPr>
+        <w:ind w:left="1440" w:hanging="360"/>
+      </w:pPr>
+      <w:rPr>
+        <w:u w:val="none"/>
+      </w:rPr>
+    </w:lvl>
+    <w:lvl w:ilvl="2">
+      <w:start w:val="1"/>
+      <w:numFmt w:val="bullet"/>
+      <w:lvlText w:val="■"/>
+      <w:lvlJc w:val="left"/>
+      <w:pPr>
+        <w:ind w:left="2160" w:hanging="360"/>
+      </w:pPr>
+      <w:rPr>
+        <w:u w:val="none"/>
+      </w:rPr>
+    </w:lvl>
+    <w:lvl w:ilvl="3">
+      <w:start w:val="1"/>
+      <w:numFmt w:val="bullet"/>
+      <w:lvlText w:val="●"/>
+      <w:lvlJc w:val="left"/>
+      <w:pPr>
+        <w:ind w:left="2880" w:hanging="360"/>
+      </w:pPr>
+      <w:rPr>
+        <w:u w:val="none"/>
+      </w:rPr>
+    </w:lvl>
+    <w:lvl w:ilvl="4">
+      <w:start w:val="1"/>
+      <w:numFmt w:val="bullet"/>
+      <w:lvlText w:val="○"/>
+      <w:lvlJc w:val="left"/>
+      <w:pPr>
+        <w:ind w:left="3600" w:hanging="360"/>
+      </w:pPr>
+      <w:rPr>
+        <w:u w:val="none"/>
+      </w:rPr>
+    </w:lvl>
+    <w:lvl w:ilvl="5">
+      <w:start w:val="1"/>
+      <w:numFmt w:val="bullet"/>
+      <w:lvlText w:val="■"/>
+      <w:lvlJc w:val="left"/>
+      <w:pPr>
+        <w:ind w:left="4320" w:hanging="360"/>
+      </w:pPr>
+      <w:rPr>
+        <w:u w:val="none"/>
+      </w:rPr>
+    </w:lvl>
+    <w:lvl w:ilvl="6">
+      <w:start w:val="1"/>
+      <w:numFmt w:val="bullet"/>
+      <w:lvlText w:val="●"/>
+      <w:lvlJc w:val="left"/>
+      <w:pPr>
+        <w:ind w:left="5040" w:hanging="360"/>
+      </w:pPr>
+      <w:rPr>
+        <w:u w:val="none"/>
+      </w:rPr>
+    </w:lvl>
+    <w:lvl w:ilvl="7">
+      <w:start w:val="1"/>
+      <w:numFmt w:val="bullet"/>
+      <w:lvlText w:val="○"/>
+      <w:lvlJc w:val="left"/>
+      <w:pPr>
+        <w:ind w:left="5760" w:hanging="360"/>
+      </w:pPr>
+      <w:rPr>
+        <w:u w:val="none"/>
+      </w:rPr>
+    </w:lvl>
+    <w:lvl w:ilvl="8">
+      <w:start w:val="1"/>
+      <w:numFmt w:val="bullet"/>
+      <w:lvlText w:val="■"/>
+      <w:lvlJc w:val="left"/>
+      <w:pPr>
+        <w:ind w:left="6480" w:hanging="360"/>
+      </w:pPr>
+      <w:rPr>
+        <w:u w:val="none"/>
+      </w:rPr>
+    </w:lvl>
+  </w:abstractNum>
+  <w:abstractNum w:abstractNumId="4">
+    <w:lvl w:ilvl="0">
+      <w:start w:val="1"/>
+      <w:numFmt w:val="bullet"/>
+      <w:lvlText w:val="●"/>
+      <w:lvlJc w:val="left"/>
+      <w:pPr>
+        <w:ind w:left="720" w:hanging="360"/>
+      </w:pPr>
+      <w:rPr>
+        <w:u w:val="none"/>
+      </w:rPr>
+    </w:lvl>
+    <w:lvl w:ilvl="1">
+      <w:start w:val="1"/>
+      <w:numFmt w:val="bullet"/>
+      <w:lvlText w:val="○"/>
+      <w:lvlJc w:val="left"/>
+      <w:pPr>
+        <w:ind w:left="1440" w:hanging="360"/>
+      </w:pPr>
+      <w:rPr>
+        <w:u w:val="none"/>
+      </w:rPr>
+    </w:lvl>
+    <w:lvl w:ilvl="2">
+      <w:start w:val="1"/>
+      <w:numFmt w:val="bullet"/>
+      <w:lvlText w:val="■"/>
+      <w:lvlJc w:val="left"/>
+      <w:pPr>
+        <w:ind w:left="2160" w:hanging="360"/>
+      </w:pPr>
+      <w:rPr>
+        <w:u w:val="none"/>
+      </w:rPr>
+    </w:lvl>
+    <w:lvl w:ilvl="3">
+      <w:start w:val="1"/>
+      <w:numFmt w:val="bullet"/>
+      <w:lvlText w:val="●"/>
+      <w:lvlJc w:val="left"/>
+      <w:pPr>
+        <w:ind w:left="2880" w:hanging="360"/>
+      </w:pPr>
+      <w:rPr>
+        <w:u w:val="none"/>
+      </w:rPr>
+    </w:lvl>
+    <w:lvl w:ilvl="4">
+      <w:start w:val="1"/>
+      <w:numFmt w:val="bullet"/>
+      <w:lvlText w:val="○"/>
+      <w:lvlJc w:val="left"/>
+      <w:pPr>
+        <w:ind w:left="3600" w:hanging="360"/>
+      </w:pPr>
+      <w:rPr>
+        <w:u w:val="none"/>
+      </w:rPr>
+    </w:lvl>
+    <w:lvl w:ilvl="5">
+      <w:start w:val="1"/>
+      <w:numFmt w:val="bullet"/>
+      <w:lvlText w:val="■"/>
+      <w:lvlJc w:val="left"/>
+      <w:pPr>
+        <w:ind w:left="4320" w:hanging="360"/>
+      </w:pPr>
+      <w:rPr>
+        <w:u w:val="none"/>
+      </w:rPr>
+    </w:lvl>
+    <w:lvl w:ilvl="6">
+      <w:start w:val="1"/>
+      <w:numFmt w:val="bullet"/>
+      <w:lvlText w:val="●"/>
+      <w:lvlJc w:val="left"/>
+      <w:pPr>
+        <w:ind w:left="5040" w:hanging="360"/>
+      </w:pPr>
+      <w:rPr>
+        <w:u w:val="none"/>
+      </w:rPr>
+    </w:lvl>
+    <w:lvl w:ilvl="7">
+      <w:start w:val="1"/>
+      <w:numFmt w:val="bullet"/>
+      <w:lvlText w:val="○"/>
+      <w:lvlJc w:val="left"/>
+      <w:pPr>
+        <w:ind w:left="5760" w:hanging="360"/>
+      </w:pPr>
+      <w:rPr>
+        <w:u w:val="none"/>
+      </w:rPr>
+    </w:lvl>
+    <w:lvl w:ilvl="8">
+      <w:start w:val="1"/>
+      <w:numFmt w:val="bullet"/>
+      <w:lvlText w:val="■"/>
+      <w:lvlJc w:val="left"/>
+      <w:pPr>
+        <w:ind w:left="6480" w:hanging="360"/>
+      </w:pPr>
+      <w:rPr>
+        <w:u w:val="none"/>
+      </w:rPr>
+    </w:lvl>
+  </w:abstractNum>
+  <w:abstractNum w:abstractNumId="5">
+    <w:lvl w:ilvl="0">
+      <w:start w:val="1"/>
+      <w:numFmt w:val="bullet"/>
+      <w:lvlText w:val="●"/>
+      <w:lvlJc w:val="left"/>
+      <w:pPr>
+        <w:ind w:left="720" w:hanging="360"/>
+      </w:pPr>
+      <w:rPr>
+        <w:u w:val="none"/>
+      </w:rPr>
+    </w:lvl>
+    <w:lvl w:ilvl="1">
+      <w:start w:val="1"/>
+      <w:numFmt w:val="bullet"/>
+      <w:lvlText w:val="○"/>
+      <w:lvlJc w:val="left"/>
+      <w:pPr>
+        <w:ind w:left="1440" w:hanging="360"/>
+      </w:pPr>
+      <w:rPr>
+        <w:u w:val="none"/>
+      </w:rPr>
+    </w:lvl>
+    <w:lvl w:ilvl="2">
+      <w:start w:val="1"/>
+      <w:numFmt w:val="bullet"/>
+      <w:lvlText w:val="■"/>
+      <w:lvlJc w:val="left"/>
+      <w:pPr>
+        <w:ind w:left="2160" w:hanging="360"/>
+      </w:pPr>
+      <w:rPr>
+        <w:u w:val="none"/>
+      </w:rPr>
+    </w:lvl>
+    <w:lvl w:ilvl="3">
+      <w:start w:val="1"/>
+      <w:numFmt w:val="bullet"/>
+      <w:lvlText w:val="●"/>
+      <w:lvlJc w:val="left"/>
+      <w:pPr>
+        <w:ind w:left="2880" w:hanging="360"/>
+      </w:pPr>
+      <w:rPr>
+        <w:u w:val="none"/>
+      </w:rPr>
+    </w:lvl>
+    <w:lvl w:ilvl="4">
+      <w:start w:val="1"/>
+      <w:numFmt w:val="bullet"/>
+      <w:lvlText w:val="○"/>
+      <w:lvlJc w:val="left"/>
+      <w:pPr>
+        <w:ind w:left="3600" w:hanging="360"/>
+      </w:pPr>
+      <w:rPr>
+        <w:u w:val="none"/>
+      </w:rPr>
+    </w:lvl>
+    <w:lvl w:ilvl="5">
+      <w:start w:val="1"/>
+      <w:numFmt w:val="bullet"/>
+      <w:lvlText w:val="■"/>
+      <w:lvlJc w:val="left"/>
+      <w:pPr>
+        <w:ind w:left="4320" w:hanging="360"/>
+      </w:pPr>
+      <w:rPr>
+        <w:u w:val="none"/>
+      </w:rPr>
+    </w:lvl>
+    <w:lvl w:ilvl="6">
+      <w:start w:val="1"/>
+      <w:numFmt w:val="bullet"/>
+      <w:lvlText w:val="●"/>
+      <w:lvlJc w:val="left"/>
+      <w:pPr>
+        <w:ind w:left="5040" w:hanging="360"/>
+      </w:pPr>
+      <w:rPr>
+        <w:u w:val="none"/>
+      </w:rPr>
+    </w:lvl>
+    <w:lvl w:ilvl="7">
+      <w:start w:val="1"/>
+      <w:numFmt w:val="bullet"/>
+      <w:lvlText w:val="○"/>
+      <w:lvlJc w:val="left"/>
+      <w:pPr>
+        <w:ind w:left="5760" w:hanging="360"/>
+      </w:pPr>
+      <w:rPr>
+        <w:u w:val="none"/>
+      </w:rPr>
+    </w:lvl>
+    <w:lvl w:ilvl="8">
+      <w:start w:val="1"/>
+      <w:numFmt w:val="bullet"/>
+      <w:lvlText w:val="■"/>
+      <w:lvlJc w:val="left"/>
+      <w:pPr>
+        <w:ind w:left="6480" w:hanging="360"/>
+      </w:pPr>
+      <w:rPr>
+        <w:u w:val="none"/>
+      </w:rPr>
+    </w:lvl>
+  </w:abstractNum>
+  <w:abstractNum w:abstractNumId="6">
+    <w:lvl w:ilvl="0">
+      <w:start w:val="1"/>
+      <w:numFmt w:val="bullet"/>
+      <w:lvlText w:val="●"/>
+      <w:lvlJc w:val="left"/>
+      <w:pPr>
+        <w:ind w:left="720" w:hanging="360"/>
+      </w:pPr>
+      <w:rPr>
+        <w:u w:val="none"/>
+      </w:rPr>
+    </w:lvl>
+    <w:lvl w:ilvl="1">
+      <w:start w:val="1"/>
+      <w:numFmt w:val="bullet"/>
+      <w:lvlText w:val="○"/>
+      <w:lvlJc w:val="left"/>
+      <w:pPr>
+        <w:ind w:left="1440" w:hanging="360"/>
+      </w:pPr>
+      <w:rPr>
+        <w:u w:val="none"/>
+      </w:rPr>
+    </w:lvl>
+    <w:lvl w:ilvl="2">
+      <w:start w:val="1"/>
+      <w:numFmt w:val="bullet"/>
+      <w:lvlText w:val="■"/>
+      <w:lvlJc w:val="left"/>
+      <w:pPr>
+        <w:ind w:left="2160" w:hanging="360"/>
+      </w:pPr>
+      <w:rPr>
+        <w:u w:val="none"/>
+      </w:rPr>
+    </w:lvl>
+    <w:lvl w:ilvl="3">
+      <w:start w:val="1"/>
+      <w:numFmt w:val="bullet"/>
+      <w:lvlText w:val="●"/>
+      <w:lvlJc w:val="left"/>
+      <w:pPr>
+        <w:ind w:left="2880" w:hanging="360"/>
+      </w:pPr>
+      <w:rPr>
+        <w:u w:val="none"/>
+      </w:rPr>
+    </w:lvl>
+    <w:lvl w:ilvl="4">
+      <w:start w:val="1"/>
+      <w:numFmt w:val="bullet"/>
+      <w:lvlText w:val="○"/>
+      <w:lvlJc w:val="left"/>
+      <w:pPr>
+        <w:ind w:left="3600" w:hanging="360"/>
+      </w:pPr>
+      <w:rPr>
+        <w:u w:val="none"/>
+      </w:rPr>
+    </w:lvl>
+    <w:lvl w:ilvl="5">
+      <w:start w:val="1"/>
+      <w:numFmt w:val="bullet"/>
+      <w:lvlText w:val="■"/>
+      <w:lvlJc w:val="left"/>
+      <w:pPr>
+        <w:ind w:left="4320" w:hanging="360"/>
+      </w:pPr>
+      <w:rPr>
+        <w:u w:val="none"/>
+      </w:rPr>
+    </w:lvl>
+    <w:lvl w:ilvl="6">
+      <w:start w:val="1"/>
+      <w:numFmt w:val="bullet"/>
+      <w:lvlText w:val="●"/>
+      <w:lvlJc w:val="left"/>
+      <w:pPr>
+        <w:ind w:left="5040" w:hanging="360"/>
+      </w:pPr>
+      <w:rPr>
+        <w:u w:val="none"/>
+      </w:rPr>
+    </w:lvl>
+    <w:lvl w:ilvl="7">
+      <w:start w:val="1"/>
+      <w:numFmt w:val="bullet"/>
+      <w:lvlText w:val="○"/>
+      <w:lvlJc w:val="left"/>
+      <w:pPr>
+        <w:ind w:left="5760" w:hanging="360"/>
+      </w:pPr>
+      <w:rPr>
+        <w:u w:val="none"/>
+      </w:rPr>
+    </w:lvl>
+    <w:lvl w:ilvl="8">
+      <w:start w:val="1"/>
+      <w:numFmt w:val="bullet"/>
+      <w:lvlText w:val="■"/>
+      <w:lvlJc w:val="left"/>
+      <w:pPr>
+        <w:ind w:left="6480" w:hanging="360"/>
+      </w:pPr>
+      <w:rPr>
+        <w:u w:val="none"/>
+      </w:rPr>
+    </w:lvl>
+  </w:abstractNum>
+  <w:abstractNum w:abstractNumId="7">
+    <w:lvl w:ilvl="0">
+      <w:start w:val="1"/>
+      <w:numFmt w:val="bullet"/>
+      <w:lvlText w:val="●"/>
+      <w:lvlJc w:val="left"/>
+      <w:pPr>
+        <w:ind w:left="720" w:hanging="360"/>
+      </w:pPr>
+      <w:rPr>
+        <w:u w:val="none"/>
+      </w:rPr>
+    </w:lvl>
+    <w:lvl w:ilvl="1">
+      <w:start w:val="1"/>
+      <w:numFmt w:val="bullet"/>
+      <w:lvlText w:val="○"/>
+      <w:lvlJc w:val="left"/>
+      <w:pPr>
+        <w:ind w:left="1440" w:hanging="360"/>
+      </w:pPr>
+      <w:rPr>
+        <w:u w:val="none"/>
+      </w:rPr>
+    </w:lvl>
+    <w:lvl w:ilvl="2">
+      <w:start w:val="1"/>
+      <w:numFmt w:val="bullet"/>
+      <w:lvlText w:val="■"/>
+      <w:lvlJc w:val="left"/>
+      <w:pPr>
+        <w:ind w:left="2160" w:hanging="360"/>
+      </w:pPr>
+      <w:rPr>
+        <w:u w:val="none"/>
+      </w:rPr>
+    </w:lvl>
+    <w:lvl w:ilvl="3">
+      <w:start w:val="1"/>
+      <w:numFmt w:val="bullet"/>
+      <w:lvlText w:val="●"/>
+      <w:lvlJc w:val="left"/>
+      <w:pPr>
+        <w:ind w:left="2880" w:hanging="360"/>
+      </w:pPr>
+      <w:rPr>
+        <w:u w:val="none"/>
+      </w:rPr>
+    </w:lvl>
+    <w:lvl w:ilvl="4">
+      <w:start w:val="1"/>
+      <w:numFmt w:val="bullet"/>
+      <w:lvlText w:val="○"/>
+      <w:lvlJc w:val="left"/>
+      <w:pPr>
+        <w:ind w:left="3600" w:hanging="360"/>
+      </w:pPr>
+      <w:rPr>
+        <w:u w:val="none"/>
+      </w:rPr>
+    </w:lvl>
+    <w:lvl w:ilvl="5">
+      <w:start w:val="1"/>
+      <w:numFmt w:val="bullet"/>
+      <w:lvlText w:val="■"/>
+      <w:lvlJc w:val="left"/>
+      <w:pPr>
+        <w:ind w:left="4320" w:hanging="360"/>
+      </w:pPr>
+      <w:rPr>
+        <w:u w:val="none"/>
+      </w:rPr>
+    </w:lvl>
+    <w:lvl w:ilvl="6">
+      <w:start w:val="1"/>
+      <w:numFmt w:val="bullet"/>
+      <w:lvlText w:val="●"/>
+      <w:lvlJc w:val="left"/>
+      <w:pPr>
+        <w:ind w:left="5040" w:hanging="360"/>
+      </w:pPr>
+      <w:rPr>
+        <w:u w:val="none"/>
+      </w:rPr>
+    </w:lvl>
+    <w:lvl w:ilvl="7">
+      <w:start w:val="1"/>
+      <w:numFmt w:val="bullet"/>
+      <w:lvlText w:val="○"/>
+      <w:lvlJc w:val="left"/>
+      <w:pPr>
+        <w:ind w:left="5760" w:hanging="360"/>
+      </w:pPr>
+      <w:rPr>
+        <w:u w:val="none"/>
+      </w:rPr>
+    </w:lvl>
+    <w:lvl w:ilvl="8">
+      <w:start w:val="1"/>
+      <w:numFmt w:val="bullet"/>
+      <w:lvlText w:val="■"/>
+      <w:lvlJc w:val="left"/>
+      <w:pPr>
+        <w:ind w:left="6480" w:hanging="360"/>
+      </w:pPr>
+      <w:rPr>
+        <w:u w:val="none"/>
+      </w:rPr>
+    </w:lvl>
+  </w:abstractNum>
+  <w:abstractNum w:abstractNumId="8">
     <w:lvl w:ilvl="0">
       <w:start w:val="1"/>
       <w:numFmt w:val="decimal"/>
@@ -9415,776 +10387,6 @@
       <w:numFmt w:val="lowerRoman"/>
       <w:lvlText w:val="%9."/>
       <w:lvlJc w:val="right"/>
-      <w:pPr>
-        <w:ind w:left="6480" w:hanging="360"/>
-      </w:pPr>
-      <w:rPr>
-        <w:u w:val="none"/>
-      </w:rPr>
-    </w:lvl>
-  </w:abstractNum>
-  <w:abstractNum w:abstractNumId="2">
-    <w:lvl w:ilvl="0">
-      <w:start w:val="1"/>
-      <w:numFmt w:val="bullet"/>
-      <w:lvlText w:val="●"/>
-      <w:lvlJc w:val="left"/>
-      <w:pPr>
-        <w:ind w:left="720" w:hanging="360"/>
-      </w:pPr>
-      <w:rPr>
-        <w:u w:val="none"/>
-      </w:rPr>
-    </w:lvl>
-    <w:lvl w:ilvl="1">
-      <w:start w:val="1"/>
-      <w:numFmt w:val="bullet"/>
-      <w:lvlText w:val="○"/>
-      <w:lvlJc w:val="left"/>
-      <w:pPr>
-        <w:ind w:left="1440" w:hanging="360"/>
-      </w:pPr>
-      <w:rPr>
-        <w:u w:val="none"/>
-      </w:rPr>
-    </w:lvl>
-    <w:lvl w:ilvl="2">
-      <w:start w:val="1"/>
-      <w:numFmt w:val="bullet"/>
-      <w:lvlText w:val="■"/>
-      <w:lvlJc w:val="left"/>
-      <w:pPr>
-        <w:ind w:left="2160" w:hanging="360"/>
-      </w:pPr>
-      <w:rPr>
-        <w:u w:val="none"/>
-      </w:rPr>
-    </w:lvl>
-    <w:lvl w:ilvl="3">
-      <w:start w:val="1"/>
-      <w:numFmt w:val="bullet"/>
-      <w:lvlText w:val="●"/>
-      <w:lvlJc w:val="left"/>
-      <w:pPr>
-        <w:ind w:left="2880" w:hanging="360"/>
-      </w:pPr>
-      <w:rPr>
-        <w:u w:val="none"/>
-      </w:rPr>
-    </w:lvl>
-    <w:lvl w:ilvl="4">
-      <w:start w:val="1"/>
-      <w:numFmt w:val="bullet"/>
-      <w:lvlText w:val="○"/>
-      <w:lvlJc w:val="left"/>
-      <w:pPr>
-        <w:ind w:left="3600" w:hanging="360"/>
-      </w:pPr>
-      <w:rPr>
-        <w:u w:val="none"/>
-      </w:rPr>
-    </w:lvl>
-    <w:lvl w:ilvl="5">
-      <w:start w:val="1"/>
-      <w:numFmt w:val="bullet"/>
-      <w:lvlText w:val="■"/>
-      <w:lvlJc w:val="left"/>
-      <w:pPr>
-        <w:ind w:left="4320" w:hanging="360"/>
-      </w:pPr>
-      <w:rPr>
-        <w:u w:val="none"/>
-      </w:rPr>
-    </w:lvl>
-    <w:lvl w:ilvl="6">
-      <w:start w:val="1"/>
-      <w:numFmt w:val="bullet"/>
-      <w:lvlText w:val="●"/>
-      <w:lvlJc w:val="left"/>
-      <w:pPr>
-        <w:ind w:left="5040" w:hanging="360"/>
-      </w:pPr>
-      <w:rPr>
-        <w:u w:val="none"/>
-      </w:rPr>
-    </w:lvl>
-    <w:lvl w:ilvl="7">
-      <w:start w:val="1"/>
-      <w:numFmt w:val="bullet"/>
-      <w:lvlText w:val="○"/>
-      <w:lvlJc w:val="left"/>
-      <w:pPr>
-        <w:ind w:left="5760" w:hanging="360"/>
-      </w:pPr>
-      <w:rPr>
-        <w:u w:val="none"/>
-      </w:rPr>
-    </w:lvl>
-    <w:lvl w:ilvl="8">
-      <w:start w:val="1"/>
-      <w:numFmt w:val="bullet"/>
-      <w:lvlText w:val="■"/>
-      <w:lvlJc w:val="left"/>
-      <w:pPr>
-        <w:ind w:left="6480" w:hanging="360"/>
-      </w:pPr>
-      <w:rPr>
-        <w:u w:val="none"/>
-      </w:rPr>
-    </w:lvl>
-  </w:abstractNum>
-  <w:abstractNum w:abstractNumId="3">
-    <w:lvl w:ilvl="0">
-      <w:start w:val="1"/>
-      <w:numFmt w:val="bullet"/>
-      <w:lvlText w:val="●"/>
-      <w:lvlJc w:val="left"/>
-      <w:pPr>
-        <w:ind w:left="720" w:hanging="360"/>
-      </w:pPr>
-      <w:rPr>
-        <w:u w:val="none"/>
-      </w:rPr>
-    </w:lvl>
-    <w:lvl w:ilvl="1">
-      <w:start w:val="1"/>
-      <w:numFmt w:val="bullet"/>
-      <w:lvlText w:val="○"/>
-      <w:lvlJc w:val="left"/>
-      <w:pPr>
-        <w:ind w:left="1440" w:hanging="360"/>
-      </w:pPr>
-      <w:rPr>
-        <w:u w:val="none"/>
-      </w:rPr>
-    </w:lvl>
-    <w:lvl w:ilvl="2">
-      <w:start w:val="1"/>
-      <w:numFmt w:val="bullet"/>
-      <w:lvlText w:val="■"/>
-      <w:lvlJc w:val="left"/>
-      <w:pPr>
-        <w:ind w:left="2160" w:hanging="360"/>
-      </w:pPr>
-      <w:rPr>
-        <w:u w:val="none"/>
-      </w:rPr>
-    </w:lvl>
-    <w:lvl w:ilvl="3">
-      <w:start w:val="1"/>
-      <w:numFmt w:val="bullet"/>
-      <w:lvlText w:val="●"/>
-      <w:lvlJc w:val="left"/>
-      <w:pPr>
-        <w:ind w:left="2880" w:hanging="360"/>
-      </w:pPr>
-      <w:rPr>
-        <w:u w:val="none"/>
-      </w:rPr>
-    </w:lvl>
-    <w:lvl w:ilvl="4">
-      <w:start w:val="1"/>
-      <w:numFmt w:val="bullet"/>
-      <w:lvlText w:val="○"/>
-      <w:lvlJc w:val="left"/>
-      <w:pPr>
-        <w:ind w:left="3600" w:hanging="360"/>
-      </w:pPr>
-      <w:rPr>
-        <w:u w:val="none"/>
-      </w:rPr>
-    </w:lvl>
-    <w:lvl w:ilvl="5">
-      <w:start w:val="1"/>
-      <w:numFmt w:val="bullet"/>
-      <w:lvlText w:val="■"/>
-      <w:lvlJc w:val="left"/>
-      <w:pPr>
-        <w:ind w:left="4320" w:hanging="360"/>
-      </w:pPr>
-      <w:rPr>
-        <w:u w:val="none"/>
-      </w:rPr>
-    </w:lvl>
-    <w:lvl w:ilvl="6">
-      <w:start w:val="1"/>
-      <w:numFmt w:val="bullet"/>
-      <w:lvlText w:val="●"/>
-      <w:lvlJc w:val="left"/>
-      <w:pPr>
-        <w:ind w:left="5040" w:hanging="360"/>
-      </w:pPr>
-      <w:rPr>
-        <w:u w:val="none"/>
-      </w:rPr>
-    </w:lvl>
-    <w:lvl w:ilvl="7">
-      <w:start w:val="1"/>
-      <w:numFmt w:val="bullet"/>
-      <w:lvlText w:val="○"/>
-      <w:lvlJc w:val="left"/>
-      <w:pPr>
-        <w:ind w:left="5760" w:hanging="360"/>
-      </w:pPr>
-      <w:rPr>
-        <w:u w:val="none"/>
-      </w:rPr>
-    </w:lvl>
-    <w:lvl w:ilvl="8">
-      <w:start w:val="1"/>
-      <w:numFmt w:val="bullet"/>
-      <w:lvlText w:val="■"/>
-      <w:lvlJc w:val="left"/>
-      <w:pPr>
-        <w:ind w:left="6480" w:hanging="360"/>
-      </w:pPr>
-      <w:rPr>
-        <w:u w:val="none"/>
-      </w:rPr>
-    </w:lvl>
-  </w:abstractNum>
-  <w:abstractNum w:abstractNumId="4">
-    <w:lvl w:ilvl="0">
-      <w:start w:val="1"/>
-      <w:numFmt w:val="bullet"/>
-      <w:lvlText w:val="●"/>
-      <w:lvlJc w:val="left"/>
-      <w:pPr>
-        <w:ind w:left="720" w:hanging="360"/>
-      </w:pPr>
-      <w:rPr>
-        <w:u w:val="none"/>
-      </w:rPr>
-    </w:lvl>
-    <w:lvl w:ilvl="1">
-      <w:start w:val="1"/>
-      <w:numFmt w:val="bullet"/>
-      <w:lvlText w:val="○"/>
-      <w:lvlJc w:val="left"/>
-      <w:pPr>
-        <w:ind w:left="1440" w:hanging="360"/>
-      </w:pPr>
-      <w:rPr>
-        <w:u w:val="none"/>
-      </w:rPr>
-    </w:lvl>
-    <w:lvl w:ilvl="2">
-      <w:start w:val="1"/>
-      <w:numFmt w:val="bullet"/>
-      <w:lvlText w:val="■"/>
-      <w:lvlJc w:val="left"/>
-      <w:pPr>
-        <w:ind w:left="2160" w:hanging="360"/>
-      </w:pPr>
-      <w:rPr>
-        <w:u w:val="none"/>
-      </w:rPr>
-    </w:lvl>
-    <w:lvl w:ilvl="3">
-      <w:start w:val="1"/>
-      <w:numFmt w:val="bullet"/>
-      <w:lvlText w:val="●"/>
-      <w:lvlJc w:val="left"/>
-      <w:pPr>
-        <w:ind w:left="2880" w:hanging="360"/>
-      </w:pPr>
-      <w:rPr>
-        <w:u w:val="none"/>
-      </w:rPr>
-    </w:lvl>
-    <w:lvl w:ilvl="4">
-      <w:start w:val="1"/>
-      <w:numFmt w:val="bullet"/>
-      <w:lvlText w:val="○"/>
-      <w:lvlJc w:val="left"/>
-      <w:pPr>
-        <w:ind w:left="3600" w:hanging="360"/>
-      </w:pPr>
-      <w:rPr>
-        <w:u w:val="none"/>
-      </w:rPr>
-    </w:lvl>
-    <w:lvl w:ilvl="5">
-      <w:start w:val="1"/>
-      <w:numFmt w:val="bullet"/>
-      <w:lvlText w:val="■"/>
-      <w:lvlJc w:val="left"/>
-      <w:pPr>
-        <w:ind w:left="4320" w:hanging="360"/>
-      </w:pPr>
-      <w:rPr>
-        <w:u w:val="none"/>
-      </w:rPr>
-    </w:lvl>
-    <w:lvl w:ilvl="6">
-      <w:start w:val="1"/>
-      <w:numFmt w:val="bullet"/>
-      <w:lvlText w:val="●"/>
-      <w:lvlJc w:val="left"/>
-      <w:pPr>
-        <w:ind w:left="5040" w:hanging="360"/>
-      </w:pPr>
-      <w:rPr>
-        <w:u w:val="none"/>
-      </w:rPr>
-    </w:lvl>
-    <w:lvl w:ilvl="7">
-      <w:start w:val="1"/>
-      <w:numFmt w:val="bullet"/>
-      <w:lvlText w:val="○"/>
-      <w:lvlJc w:val="left"/>
-      <w:pPr>
-        <w:ind w:left="5760" w:hanging="360"/>
-      </w:pPr>
-      <w:rPr>
-        <w:u w:val="none"/>
-      </w:rPr>
-    </w:lvl>
-    <w:lvl w:ilvl="8">
-      <w:start w:val="1"/>
-      <w:numFmt w:val="bullet"/>
-      <w:lvlText w:val="■"/>
-      <w:lvlJc w:val="left"/>
-      <w:pPr>
-        <w:ind w:left="6480" w:hanging="360"/>
-      </w:pPr>
-      <w:rPr>
-        <w:u w:val="none"/>
-      </w:rPr>
-    </w:lvl>
-  </w:abstractNum>
-  <w:abstractNum w:abstractNumId="5">
-    <w:lvl w:ilvl="0">
-      <w:start w:val="1"/>
-      <w:numFmt w:val="bullet"/>
-      <w:lvlText w:val="●"/>
-      <w:lvlJc w:val="left"/>
-      <w:pPr>
-        <w:ind w:left="720" w:hanging="360"/>
-      </w:pPr>
-      <w:rPr>
-        <w:u w:val="none"/>
-      </w:rPr>
-    </w:lvl>
-    <w:lvl w:ilvl="1">
-      <w:start w:val="1"/>
-      <w:numFmt w:val="bullet"/>
-      <w:lvlText w:val="○"/>
-      <w:lvlJc w:val="left"/>
-      <w:pPr>
-        <w:ind w:left="1440" w:hanging="360"/>
-      </w:pPr>
-      <w:rPr>
-        <w:u w:val="none"/>
-      </w:rPr>
-    </w:lvl>
-    <w:lvl w:ilvl="2">
-      <w:start w:val="1"/>
-      <w:numFmt w:val="bullet"/>
-      <w:lvlText w:val="■"/>
-      <w:lvlJc w:val="left"/>
-      <w:pPr>
-        <w:ind w:left="2160" w:hanging="360"/>
-      </w:pPr>
-      <w:rPr>
-        <w:u w:val="none"/>
-      </w:rPr>
-    </w:lvl>
-    <w:lvl w:ilvl="3">
-      <w:start w:val="1"/>
-      <w:numFmt w:val="bullet"/>
-      <w:lvlText w:val="●"/>
-      <w:lvlJc w:val="left"/>
-      <w:pPr>
-        <w:ind w:left="2880" w:hanging="360"/>
-      </w:pPr>
-      <w:rPr>
-        <w:u w:val="none"/>
-      </w:rPr>
-    </w:lvl>
-    <w:lvl w:ilvl="4">
-      <w:start w:val="1"/>
-      <w:numFmt w:val="bullet"/>
-      <w:lvlText w:val="○"/>
-      <w:lvlJc w:val="left"/>
-      <w:pPr>
-        <w:ind w:left="3600" w:hanging="360"/>
-      </w:pPr>
-      <w:rPr>
-        <w:u w:val="none"/>
-      </w:rPr>
-    </w:lvl>
-    <w:lvl w:ilvl="5">
-      <w:start w:val="1"/>
-      <w:numFmt w:val="bullet"/>
-      <w:lvlText w:val="■"/>
-      <w:lvlJc w:val="left"/>
-      <w:pPr>
-        <w:ind w:left="4320" w:hanging="360"/>
-      </w:pPr>
-      <w:rPr>
-        <w:u w:val="none"/>
-      </w:rPr>
-    </w:lvl>
-    <w:lvl w:ilvl="6">
-      <w:start w:val="1"/>
-      <w:numFmt w:val="bullet"/>
-      <w:lvlText w:val="●"/>
-      <w:lvlJc w:val="left"/>
-      <w:pPr>
-        <w:ind w:left="5040" w:hanging="360"/>
-      </w:pPr>
-      <w:rPr>
-        <w:u w:val="none"/>
-      </w:rPr>
-    </w:lvl>
-    <w:lvl w:ilvl="7">
-      <w:start w:val="1"/>
-      <w:numFmt w:val="bullet"/>
-      <w:lvlText w:val="○"/>
-      <w:lvlJc w:val="left"/>
-      <w:pPr>
-        <w:ind w:left="5760" w:hanging="360"/>
-      </w:pPr>
-      <w:rPr>
-        <w:u w:val="none"/>
-      </w:rPr>
-    </w:lvl>
-    <w:lvl w:ilvl="8">
-      <w:start w:val="1"/>
-      <w:numFmt w:val="bullet"/>
-      <w:lvlText w:val="■"/>
-      <w:lvlJc w:val="left"/>
-      <w:pPr>
-        <w:ind w:left="6480" w:hanging="360"/>
-      </w:pPr>
-      <w:rPr>
-        <w:u w:val="none"/>
-      </w:rPr>
-    </w:lvl>
-  </w:abstractNum>
-  <w:abstractNum w:abstractNumId="6">
-    <w:lvl w:ilvl="0">
-      <w:start w:val="1"/>
-      <w:numFmt w:val="bullet"/>
-      <w:lvlText w:val="●"/>
-      <w:lvlJc w:val="left"/>
-      <w:pPr>
-        <w:ind w:left="720" w:hanging="360"/>
-      </w:pPr>
-      <w:rPr>
-        <w:u w:val="none"/>
-      </w:rPr>
-    </w:lvl>
-    <w:lvl w:ilvl="1">
-      <w:start w:val="1"/>
-      <w:numFmt w:val="bullet"/>
-      <w:lvlText w:val="○"/>
-      <w:lvlJc w:val="left"/>
-      <w:pPr>
-        <w:ind w:left="1440" w:hanging="360"/>
-      </w:pPr>
-      <w:rPr>
-        <w:u w:val="none"/>
-      </w:rPr>
-    </w:lvl>
-    <w:lvl w:ilvl="2">
-      <w:start w:val="1"/>
-      <w:numFmt w:val="bullet"/>
-      <w:lvlText w:val="■"/>
-      <w:lvlJc w:val="left"/>
-      <w:pPr>
-        <w:ind w:left="2160" w:hanging="360"/>
-      </w:pPr>
-      <w:rPr>
-        <w:u w:val="none"/>
-      </w:rPr>
-    </w:lvl>
-    <w:lvl w:ilvl="3">
-      <w:start w:val="1"/>
-      <w:numFmt w:val="bullet"/>
-      <w:lvlText w:val="●"/>
-      <w:lvlJc w:val="left"/>
-      <w:pPr>
-        <w:ind w:left="2880" w:hanging="360"/>
-      </w:pPr>
-      <w:rPr>
-        <w:u w:val="none"/>
-      </w:rPr>
-    </w:lvl>
-    <w:lvl w:ilvl="4">
-      <w:start w:val="1"/>
-      <w:numFmt w:val="bullet"/>
-      <w:lvlText w:val="○"/>
-      <w:lvlJc w:val="left"/>
-      <w:pPr>
-        <w:ind w:left="3600" w:hanging="360"/>
-      </w:pPr>
-      <w:rPr>
-        <w:u w:val="none"/>
-      </w:rPr>
-    </w:lvl>
-    <w:lvl w:ilvl="5">
-      <w:start w:val="1"/>
-      <w:numFmt w:val="bullet"/>
-      <w:lvlText w:val="■"/>
-      <w:lvlJc w:val="left"/>
-      <w:pPr>
-        <w:ind w:left="4320" w:hanging="360"/>
-      </w:pPr>
-      <w:rPr>
-        <w:u w:val="none"/>
-      </w:rPr>
-    </w:lvl>
-    <w:lvl w:ilvl="6">
-      <w:start w:val="1"/>
-      <w:numFmt w:val="bullet"/>
-      <w:lvlText w:val="●"/>
-      <w:lvlJc w:val="left"/>
-      <w:pPr>
-        <w:ind w:left="5040" w:hanging="360"/>
-      </w:pPr>
-      <w:rPr>
-        <w:u w:val="none"/>
-      </w:rPr>
-    </w:lvl>
-    <w:lvl w:ilvl="7">
-      <w:start w:val="1"/>
-      <w:numFmt w:val="bullet"/>
-      <w:lvlText w:val="○"/>
-      <w:lvlJc w:val="left"/>
-      <w:pPr>
-        <w:ind w:left="5760" w:hanging="360"/>
-      </w:pPr>
-      <w:rPr>
-        <w:u w:val="none"/>
-      </w:rPr>
-    </w:lvl>
-    <w:lvl w:ilvl="8">
-      <w:start w:val="1"/>
-      <w:numFmt w:val="bullet"/>
-      <w:lvlText w:val="■"/>
-      <w:lvlJc w:val="left"/>
-      <w:pPr>
-        <w:ind w:left="6480" w:hanging="360"/>
-      </w:pPr>
-      <w:rPr>
-        <w:u w:val="none"/>
-      </w:rPr>
-    </w:lvl>
-  </w:abstractNum>
-  <w:abstractNum w:abstractNumId="7">
-    <w:lvl w:ilvl="0">
-      <w:start w:val="1"/>
-      <w:numFmt w:val="bullet"/>
-      <w:lvlText w:val="●"/>
-      <w:lvlJc w:val="left"/>
-      <w:pPr>
-        <w:ind w:left="720" w:hanging="360"/>
-      </w:pPr>
-      <w:rPr>
-        <w:u w:val="none"/>
-      </w:rPr>
-    </w:lvl>
-    <w:lvl w:ilvl="1">
-      <w:start w:val="1"/>
-      <w:numFmt w:val="bullet"/>
-      <w:lvlText w:val="○"/>
-      <w:lvlJc w:val="left"/>
-      <w:pPr>
-        <w:ind w:left="1440" w:hanging="360"/>
-      </w:pPr>
-      <w:rPr>
-        <w:u w:val="none"/>
-      </w:rPr>
-    </w:lvl>
-    <w:lvl w:ilvl="2">
-      <w:start w:val="1"/>
-      <w:numFmt w:val="bullet"/>
-      <w:lvlText w:val="■"/>
-      <w:lvlJc w:val="left"/>
-      <w:pPr>
-        <w:ind w:left="2160" w:hanging="360"/>
-      </w:pPr>
-      <w:rPr>
-        <w:u w:val="none"/>
-      </w:rPr>
-    </w:lvl>
-    <w:lvl w:ilvl="3">
-      <w:start w:val="1"/>
-      <w:numFmt w:val="bullet"/>
-      <w:lvlText w:val="●"/>
-      <w:lvlJc w:val="left"/>
-      <w:pPr>
-        <w:ind w:left="2880" w:hanging="360"/>
-      </w:pPr>
-      <w:rPr>
-        <w:u w:val="none"/>
-      </w:rPr>
-    </w:lvl>
-    <w:lvl w:ilvl="4">
-      <w:start w:val="1"/>
-      <w:numFmt w:val="bullet"/>
-      <w:lvlText w:val="○"/>
-      <w:lvlJc w:val="left"/>
-      <w:pPr>
-        <w:ind w:left="3600" w:hanging="360"/>
-      </w:pPr>
-      <w:rPr>
-        <w:u w:val="none"/>
-      </w:rPr>
-    </w:lvl>
-    <w:lvl w:ilvl="5">
-      <w:start w:val="1"/>
-      <w:numFmt w:val="bullet"/>
-      <w:lvlText w:val="■"/>
-      <w:lvlJc w:val="left"/>
-      <w:pPr>
-        <w:ind w:left="4320" w:hanging="360"/>
-      </w:pPr>
-      <w:rPr>
-        <w:u w:val="none"/>
-      </w:rPr>
-    </w:lvl>
-    <w:lvl w:ilvl="6">
-      <w:start w:val="1"/>
-      <w:numFmt w:val="bullet"/>
-      <w:lvlText w:val="●"/>
-      <w:lvlJc w:val="left"/>
-      <w:pPr>
-        <w:ind w:left="5040" w:hanging="360"/>
-      </w:pPr>
-      <w:rPr>
-        <w:u w:val="none"/>
-      </w:rPr>
-    </w:lvl>
-    <w:lvl w:ilvl="7">
-      <w:start w:val="1"/>
-      <w:numFmt w:val="bullet"/>
-      <w:lvlText w:val="○"/>
-      <w:lvlJc w:val="left"/>
-      <w:pPr>
-        <w:ind w:left="5760" w:hanging="360"/>
-      </w:pPr>
-      <w:rPr>
-        <w:u w:val="none"/>
-      </w:rPr>
-    </w:lvl>
-    <w:lvl w:ilvl="8">
-      <w:start w:val="1"/>
-      <w:numFmt w:val="bullet"/>
-      <w:lvlText w:val="■"/>
-      <w:lvlJc w:val="left"/>
-      <w:pPr>
-        <w:ind w:left="6480" w:hanging="360"/>
-      </w:pPr>
-      <w:rPr>
-        <w:u w:val="none"/>
-      </w:rPr>
-    </w:lvl>
-  </w:abstractNum>
-  <w:abstractNum w:abstractNumId="8">
-    <w:lvl w:ilvl="0">
-      <w:start w:val="1"/>
-      <w:numFmt w:val="bullet"/>
-      <w:lvlText w:val="●"/>
-      <w:lvlJc w:val="left"/>
-      <w:pPr>
-        <w:ind w:left="720" w:hanging="360"/>
-      </w:pPr>
-      <w:rPr>
-        <w:u w:val="none"/>
-      </w:rPr>
-    </w:lvl>
-    <w:lvl w:ilvl="1">
-      <w:start w:val="1"/>
-      <w:numFmt w:val="bullet"/>
-      <w:lvlText w:val="○"/>
-      <w:lvlJc w:val="left"/>
-      <w:pPr>
-        <w:ind w:left="1440" w:hanging="360"/>
-      </w:pPr>
-      <w:rPr>
-        <w:u w:val="none"/>
-      </w:rPr>
-    </w:lvl>
-    <w:lvl w:ilvl="2">
-      <w:start w:val="1"/>
-      <w:numFmt w:val="bullet"/>
-      <w:lvlText w:val="■"/>
-      <w:lvlJc w:val="left"/>
-      <w:pPr>
-        <w:ind w:left="2160" w:hanging="360"/>
-      </w:pPr>
-      <w:rPr>
-        <w:u w:val="none"/>
-      </w:rPr>
-    </w:lvl>
-    <w:lvl w:ilvl="3">
-      <w:start w:val="1"/>
-      <w:numFmt w:val="bullet"/>
-      <w:lvlText w:val="●"/>
-      <w:lvlJc w:val="left"/>
-      <w:pPr>
-        <w:ind w:left="2880" w:hanging="360"/>
-      </w:pPr>
-      <w:rPr>
-        <w:u w:val="none"/>
-      </w:rPr>
-    </w:lvl>
-    <w:lvl w:ilvl="4">
-      <w:start w:val="1"/>
-      <w:numFmt w:val="bullet"/>
-      <w:lvlText w:val="○"/>
-      <w:lvlJc w:val="left"/>
-      <w:pPr>
-        <w:ind w:left="3600" w:hanging="360"/>
-      </w:pPr>
-      <w:rPr>
-        <w:u w:val="none"/>
-      </w:rPr>
-    </w:lvl>
-    <w:lvl w:ilvl="5">
-      <w:start w:val="1"/>
-      <w:numFmt w:val="bullet"/>
-      <w:lvlText w:val="■"/>
-      <w:lvlJc w:val="left"/>
-      <w:pPr>
-        <w:ind w:left="4320" w:hanging="360"/>
-      </w:pPr>
-      <w:rPr>
-        <w:u w:val="none"/>
-      </w:rPr>
-    </w:lvl>
-    <w:lvl w:ilvl="6">
-      <w:start w:val="1"/>
-      <w:numFmt w:val="bullet"/>
-      <w:lvlText w:val="●"/>
-      <w:lvlJc w:val="left"/>
-      <w:pPr>
-        <w:ind w:left="5040" w:hanging="360"/>
-      </w:pPr>
-      <w:rPr>
-        <w:u w:val="none"/>
-      </w:rPr>
-    </w:lvl>
-    <w:lvl w:ilvl="7">
-      <w:start w:val="1"/>
-      <w:numFmt w:val="bullet"/>
-      <w:lvlText w:val="○"/>
-      <w:lvlJc w:val="left"/>
-      <w:pPr>
-        <w:ind w:left="5760" w:hanging="360"/>
-      </w:pPr>
-      <w:rPr>
-        <w:u w:val="none"/>
-      </w:rPr>
-    </w:lvl>
-    <w:lvl w:ilvl="8">
-      <w:start w:val="1"/>
-      <w:numFmt w:val="bullet"/>
-      <w:lvlText w:val="■"/>
-      <w:lvlJc w:val="left"/>
       <w:pPr>
         <w:ind w:left="6480" w:hanging="360"/>
       </w:pPr>
@@ -10786,7 +10988,7 @@
 </file>
 
 <file path=word/styles.xml><?xml version="1.0" encoding="utf-8"?>
-<w:styles xmlns:mc="http://schemas.openxmlformats.org/markup-compatibility/2006" xmlns:o="urn:schemas-microsoft-com:office:office" xmlns:r="http://schemas.openxmlformats.org/officeDocument/2006/relationships" xmlns:m="http://schemas.openxmlformats.org/officeDocument/2006/math" xmlns:v="urn:schemas-microsoft-com:vml" xmlns:wp="http://schemas.openxmlformats.org/drawingml/2006/wordprocessingDrawing" xmlns:w10="urn:schemas-microsoft-com:office:word" xmlns:w="http://schemas.openxmlformats.org/wordprocessingml/2006/main" xmlns:wne="http://schemas.microsoft.com/office/word/2006/wordml" xmlns:sl="http://schemas.openxmlformats.org/schemaLibrary/2006/main" xmlns:a="http://schemas.openxmlformats.org/drawingml/2006/main" xmlns:pic="http://schemas.openxmlformats.org/drawingml/2006/picture" xmlns:c="http://schemas.openxmlformats.org/drawingml/2006/chart" xmlns:lc="http://schemas.openxmlformats.org/drawingml/2006/lockedCanvas" xmlns:dgm="http://schemas.openxmlformats.org/drawingml/2006/diagram" xmlns:wps="http://schemas.microsoft.com/office/word/2010/wordprocessingShape" xmlns:wpg="http://schemas.microsoft.com/office/word/2010/wordprocessingGroup" xmlns:w14="http://schemas.microsoft.com/office/word/2010/wordml" xmlns:w15="http://schemas.microsoft.com/office/word/2012/wordml">
+<w:styles xmlns:mc="http://schemas.openxmlformats.org/markup-compatibility/2006" xmlns:o="urn:schemas-microsoft-com:office:office" xmlns:r="http://schemas.openxmlformats.org/officeDocument/2006/relationships" xmlns:m="http://schemas.openxmlformats.org/officeDocument/2006/math" xmlns:v="urn:schemas-microsoft-com:vml" xmlns:wp="http://schemas.openxmlformats.org/drawingml/2006/wordprocessingDrawing" xmlns:w10="urn:schemas-microsoft-com:office:word" xmlns:w="http://schemas.openxmlformats.org/wordprocessingml/2006/main" xmlns:wne="http://schemas.microsoft.com/office/word/2006/wordml" xmlns:sl="http://schemas.openxmlformats.org/schemaLibrary/2006/main" xmlns:a="http://schemas.openxmlformats.org/drawingml/2006/main" xmlns:pic="http://schemas.openxmlformats.org/drawingml/2006/picture" xmlns:c="http://schemas.openxmlformats.org/drawingml/2006/chart" xmlns:lc="http://schemas.openxmlformats.org/drawingml/2006/lockedCanvas" xmlns:dgm="http://schemas.openxmlformats.org/drawingml/2006/diagram" xmlns:wps="http://schemas.microsoft.com/office/word/2010/wordprocessingShape" xmlns:wpg="http://schemas.microsoft.com/office/word/2010/wordprocessingGroup" xmlns:w14="http://schemas.microsoft.com/office/word/2010/wordml" xmlns:w15="http://schemas.microsoft.com/office/word/2012/wordml" xmlns:w16="http://schemas.microsoft.com/office/word/2018/wordml" xmlns:w16cex="http://schemas.microsoft.com/office/word/2018/wordml/cex" xmlns:w16cid="http://schemas.microsoft.com/office/word/2016/wordml/cid" xmlns="http://schemas.microsoft.com/office/tasks/2019/documenttasks" xmlns:cr="http://schemas.microsoft.com/office/comments/2020/reactions">
   <w:docDefaults>
     <w:rPrDefault>
       <w:rPr>

</xml_diff>